<commit_message>
Resume and Project Updated
</commit_message>
<xml_diff>
--- a/public/assets/resume/Jayant_Sawarkar_Resume.docx
+++ b/public/assets/resume/Jayant_Sawarkar_Resume.docx
@@ -43,8 +43,9 @@
           <w:sz w:val="24"/>
           <w:szCs w:val="24"/>
         </w:rPr>
-        <w:t>Software Engineer</w:t>
-      </w:r>
+        <w:t xml:space="preserve">Software </w:t>
+      </w:r>
+      <w:proofErr w:type="gramStart"/>
       <w:r>
         <w:rPr>
           <w:rFonts w:ascii="Times New Roman" w:hAnsi="Times New Roman" w:cs="Times New Roman"/>
@@ -54,7 +55,7 @@
           <w:sz w:val="24"/>
           <w:szCs w:val="24"/>
         </w:rPr>
-        <w:t xml:space="preserve">  - </w:t>
+        <w:t>Engineer</w:t>
       </w:r>
       <w:r>
         <w:rPr>
@@ -65,8 +66,9 @@
           <w:sz w:val="24"/>
           <w:szCs w:val="24"/>
         </w:rPr>
-        <w:t>Full</w:t>
-      </w:r>
+        <w:t xml:space="preserve">  -</w:t>
+      </w:r>
+      <w:proofErr w:type="gramEnd"/>
       <w:r>
         <w:rPr>
           <w:rFonts w:ascii="Times New Roman" w:hAnsi="Times New Roman" w:cs="Times New Roman"/>
@@ -76,6 +78,28 @@
           <w:sz w:val="24"/>
           <w:szCs w:val="24"/>
         </w:rPr>
+        <w:t xml:space="preserve"> </w:t>
+      </w:r>
+      <w:r>
+        <w:rPr>
+          <w:rFonts w:ascii="Times New Roman" w:hAnsi="Times New Roman" w:cs="Times New Roman"/>
+          <w:b/>
+          <w:color w:val="567591"/>
+          <w:spacing w:val="10"/>
+          <w:sz w:val="24"/>
+          <w:szCs w:val="24"/>
+        </w:rPr>
+        <w:t>Full</w:t>
+      </w:r>
+      <w:r>
+        <w:rPr>
+          <w:rFonts w:ascii="Times New Roman" w:hAnsi="Times New Roman" w:cs="Times New Roman"/>
+          <w:b/>
+          <w:color w:val="567591"/>
+          <w:spacing w:val="10"/>
+          <w:sz w:val="24"/>
+          <w:szCs w:val="24"/>
+        </w:rPr>
         <w:t xml:space="preserve"> Stack Web Developer</w:t>
       </w:r>
     </w:p>
@@ -130,7 +154,27 @@
           <w:szCs w:val="21"/>
           <w:shd w:val="clear" w:color="auto" w:fill="FFFFFF"/>
         </w:rPr>
-        <w:t>. I am a computer science undergraduate student at SPPU in Pune, India. I am a full-stack web developer looking for a chance to use my abilities. To adapt to my career, I am excited about learning new technology. As a web developer, I am more interested in learning how to create websites that are responsive, engaging, and potentially the best in the industry integrating front-end and back-end technologies in order to give users a memorable experience.</w:t>
+        <w:t>. I am a computer science undergrad student at SPPU in Pune, India. I am a full-stack web developer looking for a chance to u</w:t>
+      </w:r>
+      <w:r>
+        <w:rPr>
+          <w:rFonts w:ascii="Times New Roman" w:hAnsi="Times New Roman" w:cs="Times New Roman"/>
+          <w:color w:val="46464E"/>
+          <w:sz w:val="21"/>
+          <w:szCs w:val="21"/>
+          <w:shd w:val="clear" w:color="auto" w:fill="FFFFFF"/>
+        </w:rPr>
+        <w:t>tilize</w:t>
+      </w:r>
+      <w:r>
+        <w:rPr>
+          <w:rFonts w:ascii="Times New Roman" w:hAnsi="Times New Roman" w:cs="Times New Roman"/>
+          <w:color w:val="46464E"/>
+          <w:sz w:val="21"/>
+          <w:szCs w:val="21"/>
+          <w:shd w:val="clear" w:color="auto" w:fill="FFFFFF"/>
+        </w:rPr>
+        <w:t xml:space="preserve"> my abilities. To adapt to my career, I am excited about learning new technology. As a web developer, I am more interested in learning how to create websites that are responsive, engaging, and potentially the best in the industry integrating front-end and back-end technologies in order to give users a memorable experience.</w:t>
       </w:r>
     </w:p>
     <w:p>
@@ -187,6 +231,7 @@
           <w:szCs w:val="18"/>
         </w:rPr>
       </w:pPr>
+      <w:proofErr w:type="gramStart"/>
       <w:r>
         <w:rPr>
           <w:rFonts w:ascii="Times New Roman" w:hAnsi="Times New Roman" w:cs="Times New Roman"/>
@@ -195,7 +240,18 @@
           <w:sz w:val="18"/>
           <w:szCs w:val="18"/>
         </w:rPr>
-        <w:t xml:space="preserve">Address  : </w:t>
+        <w:t>Address  :</w:t>
+      </w:r>
+      <w:proofErr w:type="gramEnd"/>
+      <w:r>
+        <w:rPr>
+          <w:rFonts w:ascii="Times New Roman" w:hAnsi="Times New Roman" w:cs="Times New Roman"/>
+          <w:b/>
+          <w:color w:val="000000"/>
+          <w:sz w:val="18"/>
+          <w:szCs w:val="18"/>
+        </w:rPr>
+        <w:t xml:space="preserve"> </w:t>
       </w:r>
       <w:r>
         <w:rPr>
@@ -269,6 +325,7 @@
     </w:p>
     <w:p>
       <w:pPr>
+        <w:jc w:val="both"/>
         <w:rPr>
           <w:rFonts w:ascii="Times New Roman" w:hAnsi="Times New Roman" w:cs="Times New Roman"/>
           <w:b/>
@@ -292,6 +349,7 @@
     </w:p>
     <w:p>
       <w:pPr>
+        <w:jc w:val="both"/>
         <w:rPr>
           <w:rFonts w:ascii="Times New Roman" w:hAnsi="Times New Roman" w:cs="Times New Roman"/>
           <w:bCs/>
@@ -306,7 +364,27 @@
           <w:sz w:val="18"/>
           <w:szCs w:val="18"/>
         </w:rPr>
-        <w:t xml:space="preserve">Phone     : </w:t>
+        <w:t xml:space="preserve">Phone   </w:t>
+      </w:r>
+      <w:proofErr w:type="gramStart"/>
+      <w:r>
+        <w:rPr>
+          <w:rFonts w:ascii="Times New Roman" w:hAnsi="Times New Roman" w:cs="Times New Roman"/>
+          <w:b/>
+          <w:sz w:val="18"/>
+          <w:szCs w:val="18"/>
+        </w:rPr>
+        <w:t xml:space="preserve">  :</w:t>
+      </w:r>
+      <w:proofErr w:type="gramEnd"/>
+      <w:r>
+        <w:rPr>
+          <w:rFonts w:ascii="Times New Roman" w:hAnsi="Times New Roman" w:cs="Times New Roman"/>
+          <w:b/>
+          <w:sz w:val="18"/>
+          <w:szCs w:val="18"/>
+        </w:rPr>
+        <w:t xml:space="preserve"> </w:t>
       </w:r>
       <w:r>
         <w:rPr>
@@ -397,6 +475,7 @@
     </w:p>
     <w:p>
       <w:pPr>
+        <w:jc w:val="both"/>
         <w:rPr>
           <w:rFonts w:ascii="Times New Roman" w:hAnsi="Times New Roman" w:cs="Times New Roman"/>
           <w:bCs/>
@@ -407,6 +486,7 @@
     </w:p>
     <w:p>
       <w:pPr>
+        <w:jc w:val="both"/>
         <w:rPr>
           <w:rFonts w:ascii="Times New Roman" w:hAnsi="Times New Roman" w:cs="Times New Roman"/>
           <w:bCs/>
@@ -421,8 +501,19 @@
           <w:sz w:val="18"/>
           <w:szCs w:val="18"/>
         </w:rPr>
-        <w:t>Email     :</w:t>
-      </w:r>
+        <w:t xml:space="preserve">Email   </w:t>
+      </w:r>
+      <w:proofErr w:type="gramStart"/>
+      <w:r>
+        <w:rPr>
+          <w:rFonts w:ascii="Times New Roman" w:hAnsi="Times New Roman" w:cs="Times New Roman"/>
+          <w:b/>
+          <w:sz w:val="18"/>
+          <w:szCs w:val="18"/>
+        </w:rPr>
+        <w:t xml:space="preserve">  :</w:t>
+      </w:r>
+      <w:proofErr w:type="gramEnd"/>
       <w:r>
         <w:rPr>
           <w:rFonts w:ascii="Times New Roman" w:hAnsi="Times New Roman" w:cs="Times New Roman"/>
@@ -461,16 +552,52 @@
           <w:sz w:val="18"/>
           <w:szCs w:val="18"/>
         </w:rPr>
-        <w:t xml:space="preserve">                         </w:t>
-      </w:r>
-      <w:r>
-        <w:rPr>
-          <w:rFonts w:ascii="Times New Roman" w:hAnsi="Times New Roman" w:cs="Times New Roman"/>
-          <w:b/>
+        <w:t xml:space="preserve">                   </w:t>
+      </w:r>
+      <w:r>
+        <w:rPr>
+          <w:rFonts w:ascii="Times New Roman" w:hAnsi="Times New Roman" w:cs="Times New Roman"/>
+          <w:bCs/>
           <w:sz w:val="18"/>
           <w:szCs w:val="18"/>
         </w:rPr>
-        <w:t xml:space="preserve">GitHub   </w:t>
+        <w:t xml:space="preserve"> </w:t>
+      </w:r>
+      <w:r>
+        <w:rPr>
+          <w:rFonts w:ascii="Times New Roman" w:hAnsi="Times New Roman" w:cs="Times New Roman"/>
+          <w:bCs/>
+          <w:sz w:val="18"/>
+          <w:szCs w:val="18"/>
+        </w:rPr>
+        <w:t xml:space="preserve"> </w:t>
+      </w:r>
+      <w:r>
+        <w:rPr>
+          <w:rFonts w:ascii="Times New Roman" w:hAnsi="Times New Roman" w:cs="Times New Roman"/>
+          <w:bCs/>
+          <w:sz w:val="18"/>
+          <w:szCs w:val="18"/>
+        </w:rPr>
+        <w:t xml:space="preserve"> </w:t>
+      </w:r>
+      <w:r>
+        <w:rPr>
+          <w:rFonts w:ascii="Times New Roman" w:hAnsi="Times New Roman" w:cs="Times New Roman"/>
+          <w:bCs/>
+          <w:sz w:val="18"/>
+          <w:szCs w:val="18"/>
+        </w:rPr>
+        <w:t xml:space="preserve">    </w:t>
+      </w:r>
+      <w:r>
+        <w:rPr>
+          <w:rFonts w:ascii="Times New Roman" w:hAnsi="Times New Roman" w:cs="Times New Roman"/>
+          <w:b/>
+          <w:sz w:val="18"/>
+          <w:szCs w:val="18"/>
+        </w:rPr>
+        <w:t xml:space="preserve">GitHub  </w:t>
       </w:r>
       <w:r>
         <w:rPr>
@@ -542,6 +669,7 @@
     </w:p>
     <w:p>
       <w:pPr>
+        <w:jc w:val="both"/>
         <w:rPr>
           <w:rFonts w:ascii="Times New Roman" w:hAnsi="Times New Roman" w:cs="Times New Roman"/>
           <w:bCs/>
@@ -552,6 +680,18 @@
     </w:p>
     <w:p>
       <w:pPr>
+        <w:jc w:val="both"/>
+        <w:rPr>
+          <w:rFonts w:ascii="Times New Roman" w:hAnsi="Times New Roman" w:cs="Times New Roman"/>
+          <w:bCs/>
+          <w:sz w:val="18"/>
+          <w:szCs w:val="18"/>
+        </w:rPr>
+      </w:pPr>
+    </w:p>
+    <w:p>
+      <w:pPr>
+        <w:jc w:val="both"/>
         <w:rPr>
           <w:rFonts w:ascii="Times New Roman" w:hAnsi="Times New Roman" w:cs="Times New Roman"/>
           <w:b/>
@@ -560,9 +700,7 @@
           <w:szCs w:val="24"/>
         </w:rPr>
       </w:pPr>
-    </w:p>
-    <w:p>
-      <w:pPr>
+      <w:r>
         <w:rPr>
           <w:rFonts w:ascii="Times New Roman" w:hAnsi="Times New Roman" w:cs="Times New Roman"/>
           <w:b/>
@@ -570,8 +708,12 @@
           <w:sz w:val="24"/>
           <w:szCs w:val="24"/>
         </w:rPr>
-      </w:pPr>
-      <w:r>
+        <w:t>Work Experience</w:t>
+      </w:r>
+    </w:p>
+    <w:p>
+      <w:pPr>
+        <w:jc w:val="both"/>
         <w:rPr>
           <w:rFonts w:ascii="Times New Roman" w:hAnsi="Times New Roman" w:cs="Times New Roman"/>
           <w:b/>
@@ -579,82 +721,140 @@
           <w:sz w:val="24"/>
           <w:szCs w:val="24"/>
         </w:rPr>
-        <w:t>Personal Projects</w:t>
-      </w:r>
+      </w:pPr>
     </w:p>
     <w:p>
       <w:pPr>
-        <w:rPr>
-          <w:rFonts w:ascii="Times New Roman" w:hAnsi="Times New Roman" w:cs="Times New Roman"/>
-          <w:b/>
-          <w:color w:val="2A5174"/>
+        <w:jc w:val="both"/>
+        <w:rPr>
+          <w:rFonts w:ascii="Times New Roman" w:hAnsi="Times New Roman" w:cs="Times New Roman"/>
+          <w:b/>
           <w:sz w:val="23"/>
         </w:rPr>
       </w:pPr>
-    </w:p>
-    <w:p>
-      <w:pPr>
-        <w:pStyle w:val="public-draftstyledefault-unorderedlistitem"/>
-        <w:shd w:val="clear" w:color="auto" w:fill="FFFFFF"/>
-        <w:spacing w:before="0" w:beforeAutospacing="0" w:after="0" w:afterAutospacing="0"/>
-        <w:rPr>
-          <w:color w:val="46464E"/>
-          <w:sz w:val="21"/>
-          <w:szCs w:val="21"/>
-        </w:rPr>
-      </w:pPr>
-      <w:r>
-        <w:rPr>
+      <w:r>
+        <w:rPr>
+          <w:rFonts w:ascii="Times New Roman" w:hAnsi="Times New Roman" w:cs="Times New Roman"/>
           <w:b/>
           <w:sz w:val="23"/>
         </w:rPr>
         <w:t xml:space="preserve">      </w:t>
       </w:r>
-      <w:r>
-        <w:rPr>
+      <w:proofErr w:type="gramStart"/>
+      <w:r>
+        <w:rPr>
+          <w:rFonts w:ascii="Times New Roman" w:hAnsi="Times New Roman" w:cs="Times New Roman"/>
           <w:b/>
           <w:sz w:val="23"/>
         </w:rPr>
-        <w:t xml:space="preserve">MobiMart | E-Commerce </w:t>
-      </w:r>
-      <w:r>
-        <w:rPr>
+        <w:t xml:space="preserve">Brickow  </w:t>
+      </w:r>
+      <w:r>
+        <w:rPr>
+          <w:rFonts w:ascii="Times New Roman" w:hAnsi="Times New Roman" w:cs="Times New Roman"/>
           <w:b/>
           <w:sz w:val="23"/>
         </w:rPr>
-        <w:t xml:space="preserve">web </w:t>
-      </w:r>
-      <w:r>
-        <w:rPr>
+        <w:t>|</w:t>
+      </w:r>
+      <w:proofErr w:type="gramEnd"/>
+      <w:r>
+        <w:rPr>
+          <w:rFonts w:ascii="Times New Roman" w:hAnsi="Times New Roman" w:cs="Times New Roman"/>
           <w:b/>
           <w:sz w:val="23"/>
         </w:rPr>
-        <w:t xml:space="preserve">App                    </w:t>
-      </w:r>
-      <w:r>
-        <w:rPr>
+        <w:t xml:space="preserve"> </w:t>
+      </w:r>
+      <w:r>
+        <w:rPr>
+          <w:rFonts w:ascii="Times New Roman" w:hAnsi="Times New Roman" w:cs="Times New Roman"/>
+          <w:bCs/>
+          <w:sz w:val="16"/>
+          <w:szCs w:val="16"/>
+        </w:rPr>
+        <w:t>10</w:t>
+      </w:r>
+      <w:r>
+        <w:rPr>
+          <w:rFonts w:ascii="Times New Roman" w:hAnsi="Times New Roman" w:cs="Times New Roman"/>
+          <w:bCs/>
+          <w:sz w:val="16"/>
+          <w:szCs w:val="16"/>
+          <w:vertAlign w:val="superscript"/>
+        </w:rPr>
+        <w:t>th</w:t>
+      </w:r>
+      <w:r>
+        <w:rPr>
+          <w:rFonts w:ascii="Times New Roman" w:hAnsi="Times New Roman" w:cs="Times New Roman"/>
+          <w:bCs/>
+          <w:sz w:val="16"/>
+          <w:szCs w:val="16"/>
+        </w:rPr>
+        <w:t xml:space="preserve"> July </w:t>
+      </w:r>
+      <w:r>
+        <w:rPr>
+          <w:rFonts w:ascii="Times New Roman" w:hAnsi="Times New Roman" w:cs="Times New Roman"/>
+          <w:bCs/>
+          <w:sz w:val="16"/>
+          <w:szCs w:val="16"/>
+        </w:rPr>
+        <w:t>2023 - Present</w:t>
+      </w:r>
+      <w:r>
+        <w:rPr>
+          <w:rFonts w:ascii="Times New Roman" w:hAnsi="Times New Roman" w:cs="Times New Roman"/>
           <w:b/>
           <w:sz w:val="23"/>
         </w:rPr>
+        <w:t xml:space="preserve">            </w:t>
+      </w:r>
+      <w:r>
+        <w:rPr>
+          <w:rFonts w:ascii="Times New Roman" w:hAnsi="Times New Roman" w:cs="Times New Roman"/>
+          <w:b/>
+          <w:sz w:val="23"/>
+        </w:rPr>
+        <w:tab/>
+      </w:r>
+      <w:r>
+        <w:rPr>
+          <w:rFonts w:ascii="Times New Roman" w:hAnsi="Times New Roman" w:cs="Times New Roman"/>
+          <w:b/>
+          <w:sz w:val="23"/>
+        </w:rPr>
+        <w:t xml:space="preserve"> </w:t>
+      </w:r>
+      <w:r>
+        <w:rPr>
+          <w:rFonts w:ascii="Times New Roman" w:hAnsi="Times New Roman" w:cs="Times New Roman"/>
+          <w:b/>
+          <w:sz w:val="23"/>
+        </w:rPr>
+        <w:tab/>
+      </w:r>
+      <w:r>
+        <w:rPr>
+          <w:rFonts w:ascii="Times New Roman" w:hAnsi="Times New Roman" w:cs="Times New Roman"/>
+          <w:b/>
+          <w:sz w:val="23"/>
+        </w:rPr>
+        <w:tab/>
         <w:t xml:space="preserve">   </w:t>
       </w:r>
       <w:r>
         <w:rPr>
+          <w:rFonts w:ascii="Segoe UI Emoji" w:hAnsi="Segoe UI Emoji" w:cs="Segoe UI Emoji"/>
           <w:b/>
           <w:sz w:val="23"/>
         </w:rPr>
-        <w:t xml:space="preserve">  </w:t>
-      </w:r>
-      <w:r>
-        <w:rPr>
-          <w:rFonts w:ascii="Segoe UI Emoji" w:hAnsi="Segoe UI Emoji" w:cs="Segoe UI Emoji"/>
-          <w:b/>
-          <w:sz w:val="23"/>
-        </w:rPr>
         <w:t>🔗</w:t>
       </w:r>
       <w:r>
         <w:rPr>
+          <w:rFonts w:ascii="Times New Roman" w:hAnsi="Times New Roman" w:cs="Times New Roman"/>
           <w:b/>
           <w:sz w:val="23"/>
         </w:rPr>
@@ -664,22 +864,313 @@
         <w:r>
           <w:rPr>
             <w:rStyle w:val="Hyperlink"/>
-            <w:bCs/>
-            <w:sz w:val="20"/>
-            <w:szCs w:val="20"/>
+            <w:rFonts w:ascii="Times New Roman" w:hAnsi="Times New Roman" w:cs="Times New Roman"/>
+            <w:b/>
+            <w:sz w:val="23"/>
             <w:u w:val="none"/>
           </w:rPr>
-          <w:t>https://proud-moth-jewelry.cyclic.app/</w:t>
+          <w:t>LinkedIn</w:t>
         </w:r>
       </w:hyperlink>
-      <w:r>
-        <w:rPr>
-          <w:bCs/>
-          <w:sz w:val="20"/>
-          <w:szCs w:val="20"/>
+    </w:p>
+    <w:p>
+      <w:pPr>
+        <w:pStyle w:val="ListParagraph"/>
+        <w:numPr>
+          <w:ilvl w:val="0"/>
+          <w:numId w:val="16"/>
+        </w:numPr>
+        <w:jc w:val="both"/>
+        <w:rPr>
+          <w:rFonts w:ascii="Times New Roman" w:hAnsi="Times New Roman" w:cs="Times New Roman"/>
+          <w:b/>
+          <w:sz w:val="23"/>
+        </w:rPr>
+      </w:pPr>
+      <w:r>
+        <w:rPr>
+          <w:rFonts w:ascii="Times New Roman" w:eastAsia="Times New Roman" w:hAnsi="Times New Roman" w:cs="Times New Roman"/>
+          <w:sz w:val="20"/>
+          <w:szCs w:val="20"/>
+        </w:rPr>
+        <w:t>Working as a full-stack developer on the Builder project, I learned how to implement Figma's design</w:t>
+      </w:r>
+      <w:r>
+        <w:rPr>
+          <w:rFonts w:ascii="Times New Roman" w:eastAsia="Times New Roman" w:hAnsi="Times New Roman" w:cs="Times New Roman"/>
+          <w:sz w:val="20"/>
+          <w:szCs w:val="20"/>
+        </w:rPr>
+        <w:t>.</w:t>
+      </w:r>
+    </w:p>
+    <w:p>
+      <w:pPr>
+        <w:pStyle w:val="ListParagraph"/>
+        <w:numPr>
+          <w:ilvl w:val="0"/>
+          <w:numId w:val="16"/>
+        </w:numPr>
+        <w:jc w:val="both"/>
+        <w:rPr>
+          <w:rFonts w:ascii="Times New Roman" w:hAnsi="Times New Roman" w:cs="Times New Roman"/>
+          <w:b/>
+          <w:sz w:val="23"/>
+        </w:rPr>
+      </w:pPr>
+      <w:r>
+        <w:rPr>
+          <w:rFonts w:ascii="Times New Roman" w:eastAsia="Times New Roman" w:hAnsi="Times New Roman" w:cs="Times New Roman"/>
+          <w:sz w:val="20"/>
+          <w:szCs w:val="20"/>
+        </w:rPr>
+        <w:t>To collaborate properly as a team, we learned</w:t>
+      </w:r>
+      <w:r>
+        <w:rPr>
+          <w:rFonts w:ascii="Times New Roman" w:eastAsia="Times New Roman" w:hAnsi="Times New Roman" w:cs="Times New Roman"/>
+          <w:sz w:val="20"/>
+          <w:szCs w:val="20"/>
+          <w:u w:val="single"/>
+        </w:rPr>
+        <w:t xml:space="preserve"> Github's </w:t>
+      </w:r>
+      <w:r>
+        <w:rPr>
+          <w:rFonts w:ascii="Times New Roman" w:eastAsia="Times New Roman" w:hAnsi="Times New Roman" w:cs="Times New Roman"/>
+          <w:sz w:val="20"/>
+          <w:szCs w:val="20"/>
+        </w:rPr>
+        <w:t>usability to merge, pull, push, clone, and branch.</w:t>
+      </w:r>
+    </w:p>
+    <w:p>
+      <w:pPr>
+        <w:numPr>
+          <w:ilvl w:val="0"/>
+          <w:numId w:val="16"/>
+        </w:numPr>
+        <w:spacing w:before="100" w:beforeAutospacing="1" w:after="100" w:afterAutospacing="1"/>
+        <w:rPr>
+          <w:rFonts w:ascii="Times New Roman" w:eastAsia="Times New Roman" w:hAnsi="Times New Roman" w:cs="Times New Roman"/>
+          <w:sz w:val="20"/>
+          <w:szCs w:val="20"/>
+        </w:rPr>
+      </w:pPr>
+      <w:r>
+        <w:rPr>
+          <w:rFonts w:ascii="Times New Roman" w:eastAsia="Times New Roman" w:hAnsi="Times New Roman" w:cs="Times New Roman"/>
+          <w:sz w:val="20"/>
+          <w:szCs w:val="20"/>
+          <w:u w:val="single"/>
+        </w:rPr>
+        <w:t xml:space="preserve">Clean codes are </w:t>
+      </w:r>
+      <w:r>
+        <w:rPr>
+          <w:rFonts w:ascii="Times New Roman" w:eastAsia="Times New Roman" w:hAnsi="Times New Roman" w:cs="Times New Roman"/>
+          <w:sz w:val="20"/>
+          <w:szCs w:val="20"/>
+        </w:rPr>
+        <w:t>easy to utili</w:t>
+      </w:r>
+      <w:r>
+        <w:rPr>
+          <w:rFonts w:ascii="Times New Roman" w:eastAsia="Times New Roman" w:hAnsi="Times New Roman" w:cs="Times New Roman"/>
+          <w:sz w:val="20"/>
+          <w:szCs w:val="20"/>
+        </w:rPr>
+        <w:t>z</w:t>
+      </w:r>
+      <w:r>
+        <w:rPr>
+          <w:rFonts w:ascii="Times New Roman" w:eastAsia="Times New Roman" w:hAnsi="Times New Roman" w:cs="Times New Roman"/>
+          <w:sz w:val="20"/>
+          <w:szCs w:val="20"/>
+        </w:rPr>
+        <w:t>e efficiently. Backend</w:t>
+      </w:r>
+      <w:r>
+        <w:rPr>
+          <w:rFonts w:ascii="Times New Roman" w:eastAsia="Times New Roman" w:hAnsi="Times New Roman" w:cs="Times New Roman"/>
+          <w:sz w:val="20"/>
+          <w:szCs w:val="20"/>
+          <w:u w:val="single"/>
+        </w:rPr>
+        <w:t> API</w:t>
+      </w:r>
+      <w:r>
+        <w:rPr>
+          <w:rFonts w:ascii="Times New Roman" w:eastAsia="Times New Roman" w:hAnsi="Times New Roman" w:cs="Times New Roman"/>
+          <w:sz w:val="20"/>
+          <w:szCs w:val="20"/>
+        </w:rPr>
+        <w:t>’s CRUD operations</w:t>
+      </w:r>
+    </w:p>
+    <w:p>
+      <w:pPr>
+        <w:numPr>
+          <w:ilvl w:val="0"/>
+          <w:numId w:val="16"/>
+        </w:numPr>
+        <w:spacing w:before="100" w:beforeAutospacing="1" w:after="100" w:afterAutospacing="1"/>
+        <w:rPr>
+          <w:rFonts w:ascii="Times New Roman" w:eastAsia="Times New Roman" w:hAnsi="Times New Roman" w:cs="Times New Roman"/>
+          <w:sz w:val="20"/>
+          <w:szCs w:val="20"/>
+        </w:rPr>
+      </w:pPr>
+      <w:r>
+        <w:rPr>
+          <w:rFonts w:ascii="Times New Roman" w:eastAsia="Times New Roman" w:hAnsi="Times New Roman" w:cs="Times New Roman"/>
+          <w:sz w:val="20"/>
+          <w:szCs w:val="20"/>
+        </w:rPr>
+        <w:t xml:space="preserve">Easy to use, easy to understand animation using </w:t>
+      </w:r>
+      <w:r>
+        <w:rPr>
+          <w:rFonts w:ascii="Times New Roman" w:eastAsia="Times New Roman" w:hAnsi="Times New Roman" w:cs="Times New Roman"/>
+          <w:sz w:val="20"/>
+          <w:szCs w:val="20"/>
+          <w:u w:val="single"/>
+        </w:rPr>
+        <w:t>framer motion</w:t>
+      </w:r>
+      <w:r>
+        <w:rPr>
+          <w:rFonts w:ascii="Times New Roman" w:eastAsia="Times New Roman" w:hAnsi="Times New Roman" w:cs="Times New Roman"/>
+          <w:sz w:val="20"/>
+          <w:szCs w:val="20"/>
+        </w:rPr>
+        <w:t xml:space="preserve"> Frontend UI in </w:t>
+      </w:r>
+      <w:r>
+        <w:rPr>
+          <w:rFonts w:ascii="Times New Roman" w:eastAsia="Times New Roman" w:hAnsi="Times New Roman" w:cs="Times New Roman"/>
+          <w:sz w:val="20"/>
+          <w:szCs w:val="20"/>
+          <w:u w:val="single"/>
+        </w:rPr>
+        <w:t>ReactJS</w:t>
+      </w:r>
+    </w:p>
+    <w:p>
+      <w:pPr>
+        <w:jc w:val="both"/>
+        <w:rPr>
+          <w:rFonts w:ascii="Times New Roman" w:hAnsi="Times New Roman" w:cs="Times New Roman"/>
+          <w:b/>
+          <w:color w:val="2A5174"/>
+          <w:sz w:val="24"/>
+          <w:szCs w:val="24"/>
+        </w:rPr>
+      </w:pPr>
+      <w:r>
+        <w:rPr>
+          <w:rFonts w:ascii="Times New Roman" w:hAnsi="Times New Roman" w:cs="Times New Roman"/>
+          <w:b/>
+          <w:color w:val="2A5174"/>
+          <w:sz w:val="24"/>
+          <w:szCs w:val="24"/>
+        </w:rPr>
+        <w:t>Personal Projects</w:t>
+      </w:r>
+    </w:p>
+    <w:p>
+      <w:pPr>
+        <w:jc w:val="both"/>
+        <w:rPr>
+          <w:rFonts w:ascii="Times New Roman" w:hAnsi="Times New Roman" w:cs="Times New Roman"/>
+          <w:b/>
+          <w:color w:val="2A5174"/>
+          <w:sz w:val="24"/>
+          <w:szCs w:val="24"/>
+        </w:rPr>
+      </w:pPr>
+    </w:p>
+    <w:p>
+      <w:pPr>
+        <w:pStyle w:val="public-draftstyledefault-unorderedlistitem"/>
+        <w:shd w:val="clear" w:color="auto" w:fill="FFFFFF"/>
+        <w:spacing w:before="0" w:beforeAutospacing="0" w:after="0" w:afterAutospacing="0"/>
+        <w:jc w:val="both"/>
+        <w:rPr>
+          <w:b/>
+          <w:color w:val="46464E"/>
+          <w:sz w:val="21"/>
+          <w:szCs w:val="21"/>
+        </w:rPr>
+      </w:pPr>
+      <w:r>
+        <w:rPr>
+          <w:b/>
+          <w:sz w:val="23"/>
+        </w:rPr>
+        <w:t xml:space="preserve">      </w:t>
+      </w:r>
+      <w:r>
+        <w:rPr>
+          <w:b/>
+          <w:sz w:val="23"/>
+        </w:rPr>
+        <w:t xml:space="preserve">MobiMart | E-Commerce </w:t>
+      </w:r>
+      <w:r>
+        <w:rPr>
+          <w:b/>
+          <w:sz w:val="23"/>
+        </w:rPr>
+        <w:t xml:space="preserve">web </w:t>
+      </w:r>
+      <w:r>
+        <w:rPr>
+          <w:b/>
+          <w:sz w:val="23"/>
+        </w:rPr>
+        <w:t xml:space="preserve">App                    </w:t>
+      </w:r>
+      <w:r>
+        <w:rPr>
+          <w:b/>
+          <w:sz w:val="23"/>
+        </w:rPr>
+        <w:t xml:space="preserve">   </w:t>
+      </w:r>
+      <w:r>
+        <w:rPr>
+          <w:b/>
+          <w:sz w:val="23"/>
+        </w:rPr>
+        <w:t xml:space="preserve">  </w:t>
+      </w:r>
+      <w:r>
+        <w:rPr>
+          <w:rFonts w:ascii="Segoe UI Emoji" w:hAnsi="Segoe UI Emoji" w:cs="Segoe UI Emoji"/>
+          <w:b/>
+          <w:sz w:val="23"/>
+        </w:rPr>
+        <w:t>🔗</w:t>
+      </w:r>
+      <w:r>
+        <w:rPr>
+          <w:b/>
+          <w:sz w:val="23"/>
         </w:rPr>
         <w:t xml:space="preserve"> </w:t>
       </w:r>
+      <w:hyperlink r:id="rId10" w:history="1">
+        <w:r>
+          <w:rPr>
+            <w:rStyle w:val="Hyperlink"/>
+            <w:b/>
+            <w:sz w:val="23"/>
+            <w:u w:val="none"/>
+          </w:rPr>
+          <w:t>MobiMart</w:t>
+        </w:r>
+      </w:hyperlink>
     </w:p>
     <w:p>
       <w:pPr>
@@ -690,6 +1181,7 @@
         </w:numPr>
         <w:shd w:val="clear" w:color="auto" w:fill="FFFFFF"/>
         <w:spacing w:before="0" w:beforeAutospacing="0" w:after="0" w:afterAutospacing="0"/>
+        <w:jc w:val="both"/>
         <w:rPr>
           <w:sz w:val="20"/>
           <w:szCs w:val="20"/>
@@ -740,28 +1232,6 @@
           <w:u w:val="single"/>
         </w:rPr>
         <w:t>js.</w:t>
-      </w:r>
-    </w:p>
-    <w:p>
-      <w:pPr>
-        <w:numPr>
-          <w:ilvl w:val="0"/>
-          <w:numId w:val="3"/>
-        </w:numPr>
-        <w:spacing w:before="100" w:beforeAutospacing="1" w:after="100" w:afterAutospacing="1"/>
-        <w:rPr>
-          <w:rFonts w:ascii="Times New Roman" w:eastAsia="Times New Roman" w:hAnsi="Times New Roman" w:cs="Times New Roman"/>
-          <w:sz w:val="20"/>
-          <w:szCs w:val="20"/>
-        </w:rPr>
-      </w:pPr>
-      <w:r>
-        <w:rPr>
-          <w:rFonts w:ascii="Times New Roman" w:eastAsia="Times New Roman" w:hAnsi="Times New Roman" w:cs="Times New Roman"/>
-          <w:sz w:val="20"/>
-          <w:szCs w:val="20"/>
-        </w:rPr>
-        <w:t>Most focus is on understanding functionality, so Bootstrap is used for front-end design with React JS.</w:t>
       </w:r>
     </w:p>
     <w:p>
@@ -773,6 +1243,7 @@
         </w:numPr>
         <w:shd w:val="clear" w:color="auto" w:fill="FFFFFF"/>
         <w:spacing w:before="0" w:beforeAutospacing="0" w:after="0" w:afterAutospacing="0"/>
+        <w:jc w:val="both"/>
         <w:rPr>
           <w:sz w:val="20"/>
           <w:szCs w:val="20"/>
@@ -817,6 +1288,7 @@
         </w:numPr>
         <w:shd w:val="clear" w:color="auto" w:fill="FFFFFF"/>
         <w:spacing w:before="0" w:beforeAutospacing="0" w:after="0" w:afterAutospacing="0"/>
+        <w:jc w:val="both"/>
         <w:rPr>
           <w:sz w:val="20"/>
           <w:szCs w:val="20"/>
@@ -900,210 +1372,7 @@
         <w:pStyle w:val="public-draftstyledefault-unorderedlistitem"/>
         <w:shd w:val="clear" w:color="auto" w:fill="FFFFFF"/>
         <w:spacing w:before="0" w:beforeAutospacing="0" w:after="0" w:afterAutospacing="0"/>
-        <w:rPr>
-          <w:sz w:val="20"/>
-          <w:szCs w:val="20"/>
-        </w:rPr>
-      </w:pPr>
-    </w:p>
-    <w:p>
-      <w:pPr>
-        <w:pStyle w:val="public-draftstyledefault-unorderedlistitem"/>
-        <w:shd w:val="clear" w:color="auto" w:fill="FFFFFF"/>
-        <w:spacing w:before="0" w:beforeAutospacing="0" w:after="0" w:afterAutospacing="0"/>
-        <w:rPr>
-          <w:bCs/>
-          <w:sz w:val="20"/>
-          <w:szCs w:val="20"/>
-        </w:rPr>
-      </w:pPr>
-      <w:r>
-        <w:rPr>
-          <w:sz w:val="20"/>
-          <w:szCs w:val="20"/>
-        </w:rPr>
-        <w:t xml:space="preserve">       </w:t>
-      </w:r>
-      <w:r>
-        <w:rPr>
-          <w:b/>
-          <w:sz w:val="23"/>
-        </w:rPr>
-        <w:t>Movix</w:t>
-      </w:r>
-      <w:r>
-        <w:rPr>
-          <w:b/>
-          <w:sz w:val="23"/>
-        </w:rPr>
-        <w:t xml:space="preserve"> |</w:t>
-      </w:r>
-      <w:r>
-        <w:rPr>
-          <w:b/>
-          <w:sz w:val="23"/>
-        </w:rPr>
-        <w:t xml:space="preserve"> Movies and TV-shows overview                 </w:t>
-      </w:r>
-      <w:r>
-        <w:rPr>
-          <w:rFonts w:ascii="Segoe UI Emoji" w:hAnsi="Segoe UI Emoji" w:cs="Segoe UI Emoji"/>
-          <w:b/>
-          <w:sz w:val="23"/>
-        </w:rPr>
-        <w:t>🔗</w:t>
-      </w:r>
-      <w:r>
-        <w:t xml:space="preserve"> </w:t>
-      </w:r>
-      <w:hyperlink r:id="rId10" w:history="1">
-        <w:r>
-          <w:rPr>
-            <w:rStyle w:val="Hyperlink"/>
-            <w:bCs/>
-            <w:sz w:val="20"/>
-            <w:szCs w:val="20"/>
-            <w:u w:val="none"/>
-          </w:rPr>
-          <w:t>https://movix-by-js.netlify.app/</w:t>
-        </w:r>
-      </w:hyperlink>
-      <w:r>
-        <w:rPr>
-          <w:bCs/>
-          <w:sz w:val="20"/>
-          <w:szCs w:val="20"/>
-        </w:rPr>
-        <w:t xml:space="preserve"> </w:t>
-      </w:r>
-    </w:p>
-    <w:p>
-      <w:pPr>
-        <w:pStyle w:val="public-draftstyledefault-unorderedlistitem"/>
-        <w:numPr>
-          <w:ilvl w:val="0"/>
-          <w:numId w:val="5"/>
-        </w:numPr>
-        <w:shd w:val="clear" w:color="auto" w:fill="FFFFFF"/>
-        <w:spacing w:before="0" w:beforeAutospacing="0" w:after="0" w:afterAutospacing="0"/>
-        <w:rPr>
-          <w:sz w:val="20"/>
-          <w:szCs w:val="20"/>
-          <w:u w:val="single"/>
-        </w:rPr>
-      </w:pPr>
-      <w:r>
-        <w:rPr>
-          <w:sz w:val="20"/>
-          <w:szCs w:val="20"/>
-        </w:rPr>
-        <w:t xml:space="preserve">Movix project, which is based on Vite - </w:t>
-      </w:r>
-      <w:r>
-        <w:rPr>
-          <w:sz w:val="20"/>
-          <w:szCs w:val="20"/>
-          <w:u w:val="single"/>
-        </w:rPr>
-        <w:t>React JS</w:t>
-      </w:r>
-      <w:r>
-        <w:rPr>
-          <w:sz w:val="20"/>
-          <w:szCs w:val="20"/>
-        </w:rPr>
-        <w:t xml:space="preserve"> and manages state using the </w:t>
-      </w:r>
-      <w:r>
-        <w:rPr>
-          <w:sz w:val="20"/>
-          <w:szCs w:val="20"/>
-          <w:u w:val="single"/>
-        </w:rPr>
-        <w:t xml:space="preserve">Redux ToolKit. </w:t>
-      </w:r>
-    </w:p>
-    <w:p>
-      <w:pPr>
-        <w:pStyle w:val="public-draftstyledefault-unorderedlistitem"/>
-        <w:numPr>
-          <w:ilvl w:val="0"/>
-          <w:numId w:val="5"/>
-        </w:numPr>
-        <w:shd w:val="clear" w:color="auto" w:fill="FFFFFF"/>
-        <w:spacing w:before="0" w:beforeAutospacing="0" w:after="0" w:afterAutospacing="0"/>
-        <w:rPr>
-          <w:sz w:val="20"/>
-          <w:szCs w:val="20"/>
-        </w:rPr>
-      </w:pPr>
-      <w:r>
-        <w:rPr>
-          <w:sz w:val="20"/>
-          <w:szCs w:val="20"/>
-        </w:rPr>
-        <w:t xml:space="preserve">Designing is done with </w:t>
-      </w:r>
-      <w:r>
-        <w:rPr>
-          <w:sz w:val="20"/>
-          <w:szCs w:val="20"/>
-          <w:u w:val="single"/>
-        </w:rPr>
-        <w:t>SCSS/SASS</w:t>
-      </w:r>
-      <w:r>
-        <w:rPr>
-          <w:sz w:val="20"/>
-          <w:szCs w:val="20"/>
-          <w:u w:val="single"/>
-        </w:rPr>
-        <w:t xml:space="preserve"> </w:t>
-      </w:r>
-    </w:p>
-    <w:p>
-      <w:pPr>
-        <w:pStyle w:val="public-draftstyledefault-unorderedlistitem"/>
-        <w:numPr>
-          <w:ilvl w:val="0"/>
-          <w:numId w:val="5"/>
-        </w:numPr>
-        <w:shd w:val="clear" w:color="auto" w:fill="FFFFFF"/>
-        <w:spacing w:before="0" w:beforeAutospacing="0" w:after="0" w:afterAutospacing="0"/>
-        <w:rPr>
-          <w:sz w:val="20"/>
-          <w:szCs w:val="20"/>
-        </w:rPr>
-      </w:pPr>
-      <w:r>
-        <w:rPr>
-          <w:sz w:val="20"/>
-          <w:szCs w:val="20"/>
-          <w:u w:val="single"/>
-        </w:rPr>
-        <w:t>TMDB</w:t>
-      </w:r>
-      <w:r>
-        <w:rPr>
-          <w:sz w:val="20"/>
-          <w:szCs w:val="20"/>
-          <w:u w:val="single"/>
-        </w:rPr>
-        <w:t xml:space="preserve"> API</w:t>
-      </w:r>
-      <w:r>
-        <w:rPr>
-          <w:sz w:val="20"/>
-          <w:szCs w:val="20"/>
-        </w:rPr>
-        <w:t xml:space="preserve"> has been used to get comprehensive information about films and TV shows</w:t>
-      </w:r>
-    </w:p>
-    <w:p>
-      <w:pPr>
-        <w:pStyle w:val="public-draftstyledefault-unorderedlistitem"/>
-        <w:shd w:val="clear" w:color="auto" w:fill="FFFFFF"/>
-        <w:spacing w:before="0" w:beforeAutospacing="0" w:after="0" w:afterAutospacing="0"/>
+        <w:jc w:val="both"/>
         <w:rPr>
           <w:sz w:val="20"/>
           <w:szCs w:val="20"/>
@@ -1116,6 +1385,7 @@
         <w:shd w:val="clear" w:color="auto" w:fill="FFFFFF"/>
         <w:spacing w:before="0" w:beforeAutospacing="0" w:after="0" w:afterAutospacing="0"/>
         <w:ind w:firstLine="360"/>
+        <w:jc w:val="both"/>
         <w:rPr>
           <w:b/>
           <w:sz w:val="23"/>
@@ -1179,21 +1449,13 @@
         <w:r>
           <w:rPr>
             <w:rStyle w:val="Hyperlink"/>
+            <w:b/>
             <w:bCs/>
-            <w:sz w:val="20"/>
-            <w:szCs w:val="20"/>
             <w:u w:val="none"/>
           </w:rPr>
-          <w:t>https://youtube-by-js.netlify.app/</w:t>
+          <w:t>YouTube</w:t>
         </w:r>
       </w:hyperlink>
-      <w:r>
-        <w:rPr>
-          <w:b/>
-          <w:sz w:val="23"/>
-        </w:rPr>
-        <w:t xml:space="preserve"> </w:t>
-      </w:r>
     </w:p>
     <w:p>
       <w:pPr>
@@ -1204,6 +1466,7 @@
         </w:numPr>
         <w:shd w:val="clear" w:color="auto" w:fill="FFFFFF"/>
         <w:spacing w:before="0" w:beforeAutospacing="0" w:after="0" w:afterAutospacing="0"/>
+        <w:jc w:val="both"/>
         <w:rPr>
           <w:b/>
           <w:sz w:val="20"/>
@@ -1242,6 +1505,7 @@
         </w:numPr>
         <w:shd w:val="clear" w:color="auto" w:fill="FFFFFF"/>
         <w:spacing w:before="0" w:beforeAutospacing="0" w:after="0" w:afterAutospacing="0"/>
+        <w:jc w:val="both"/>
         <w:rPr>
           <w:b/>
           <w:sz w:val="20"/>
@@ -1302,6 +1566,7 @@
         </w:numPr>
         <w:shd w:val="clear" w:color="auto" w:fill="FFFFFF"/>
         <w:spacing w:before="0" w:beforeAutospacing="0" w:after="0" w:afterAutospacing="0"/>
+        <w:jc w:val="both"/>
         <w:rPr>
           <w:b/>
           <w:sz w:val="20"/>
@@ -1330,6 +1595,7 @@
         <w:shd w:val="clear" w:color="auto" w:fill="FFFFFF"/>
         <w:spacing w:before="0" w:beforeAutospacing="0" w:after="0" w:afterAutospacing="0"/>
         <w:ind w:firstLine="360"/>
+        <w:jc w:val="both"/>
         <w:rPr>
           <w:b/>
           <w:sz w:val="23"/>
@@ -1342,65 +1608,124 @@
         <w:shd w:val="clear" w:color="auto" w:fill="FFFFFF"/>
         <w:spacing w:before="0" w:beforeAutospacing="0" w:after="0" w:afterAutospacing="0"/>
         <w:ind w:firstLine="360"/>
-        <w:rPr>
-          <w:bCs/>
-          <w:sz w:val="20"/>
-          <w:szCs w:val="20"/>
-        </w:rPr>
-      </w:pPr>
-      <w:r>
+        <w:jc w:val="both"/>
         <w:rPr>
           <w:b/>
           <w:sz w:val="23"/>
         </w:rPr>
-        <w:t>News App</w:t>
-      </w:r>
+      </w:pPr>
       <w:r>
         <w:rPr>
           <w:b/>
           <w:sz w:val="23"/>
         </w:rPr>
+        <w:t xml:space="preserve">Programiz | Clone </w:t>
+      </w:r>
+      <w:r>
+        <w:rPr>
+          <w:b/>
+          <w:sz w:val="23"/>
+        </w:rPr>
+        <w:tab/>
+      </w:r>
+      <w:r>
+        <w:rPr>
+          <w:b/>
+          <w:sz w:val="23"/>
+        </w:rPr>
+        <w:tab/>
+      </w:r>
+      <w:r>
+        <w:rPr>
+          <w:b/>
+          <w:sz w:val="23"/>
+        </w:rPr>
+        <w:tab/>
+      </w:r>
+      <w:r>
+        <w:rPr>
+          <w:b/>
+          <w:sz w:val="23"/>
+        </w:rPr>
+        <w:tab/>
+        <w:t xml:space="preserve">   </w:t>
+      </w:r>
+      <w:r>
+        <w:rPr>
+          <w:rFonts w:ascii="Segoe UI Emoji" w:hAnsi="Segoe UI Emoji" w:cs="Segoe UI Emoji"/>
+          <w:b/>
+          <w:sz w:val="23"/>
+        </w:rPr>
+        <w:t>🔗</w:t>
+      </w:r>
+      <w:r>
+        <w:rPr>
+          <w:b/>
+          <w:sz w:val="23"/>
+        </w:rPr>
         <w:t xml:space="preserve"> </w:t>
       </w:r>
-      <w:r>
+      <w:hyperlink r:id="rId12" w:history="1">
+        <w:r>
+          <w:rPr>
+            <w:rStyle w:val="Hyperlink"/>
+            <w:b/>
+            <w:sz w:val="23"/>
+            <w:u w:val="none"/>
+          </w:rPr>
+          <w:t>Online Compiler</w:t>
+        </w:r>
+      </w:hyperlink>
+    </w:p>
+    <w:p>
+      <w:pPr>
+        <w:pStyle w:val="public-draftstyledefault-unorderedlistitem"/>
+        <w:numPr>
+          <w:ilvl w:val="0"/>
+          <w:numId w:val="17"/>
+        </w:numPr>
+        <w:shd w:val="clear" w:color="auto" w:fill="FFFFFF"/>
+        <w:spacing w:before="0" w:beforeAutospacing="0" w:after="0" w:afterAutospacing="0"/>
+        <w:jc w:val="both"/>
         <w:rPr>
           <w:b/>
           <w:sz w:val="23"/>
         </w:rPr>
-        <w:t>| Basic news app</w:t>
-      </w:r>
-      <w:r>
-        <w:rPr>
-          <w:b/>
-          <w:sz w:val="23"/>
-        </w:rPr>
-        <w:t xml:space="preserve">                                      </w:t>
-      </w:r>
-      <w:r>
-        <w:rPr>
-          <w:rFonts w:ascii="Segoe UI Emoji" w:hAnsi="Segoe UI Emoji" w:cs="Segoe UI Emoji"/>
-          <w:b/>
-          <w:sz w:val="23"/>
-        </w:rPr>
-        <w:t>🔗</w:t>
-      </w:r>
-      <w:r>
-        <w:rPr>
-          <w:b/>
-          <w:sz w:val="23"/>
-        </w:rPr>
-        <w:t xml:space="preserve"> </w:t>
-      </w:r>
-      <w:hyperlink r:id="rId12" w:history="1">
+      </w:pPr>
+      <w:r>
+        <w:rPr>
+          <w:bCs/>
+          <w:sz w:val="20"/>
+          <w:szCs w:val="20"/>
+        </w:rPr>
+        <w:t xml:space="preserve">This project was created in </w:t>
+      </w:r>
+      <w:r>
+        <w:rPr>
+          <w:bCs/>
+          <w:sz w:val="20"/>
+          <w:szCs w:val="20"/>
+          <w:u w:val="single"/>
+        </w:rPr>
+        <w:t xml:space="preserve">MERN. </w:t>
+      </w:r>
+      <w:r>
+        <w:rPr>
+          <w:bCs/>
+          <w:sz w:val="20"/>
+          <w:szCs w:val="20"/>
+        </w:rPr>
+        <w:t xml:space="preserve">Using the </w:t>
+      </w:r>
+      <w:hyperlink r:id="rId13" w:history="1">
         <w:r>
           <w:rPr>
             <w:rStyle w:val="Hyperlink"/>
             <w:bCs/>
             <w:sz w:val="20"/>
             <w:szCs w:val="20"/>
-            <w:u w:val="none"/>
           </w:rPr>
-          <w:t>https://news-app-by-js.netlify.app/</w:t>
+          <w:t>Judge0 API</w:t>
         </w:r>
       </w:hyperlink>
       <w:r>
@@ -1408,8 +1733,60 @@
           <w:bCs/>
           <w:sz w:val="20"/>
           <w:szCs w:val="20"/>
+          <w:u w:val="single"/>
         </w:rPr>
         <w:t xml:space="preserve"> </w:t>
+      </w:r>
+      <w:r>
+        <w:rPr>
+          <w:bCs/>
+          <w:sz w:val="20"/>
+          <w:szCs w:val="20"/>
+        </w:rPr>
+        <w:t>with multiple language(PHP, C, C#, GO, etc)</w:t>
+      </w:r>
+    </w:p>
+    <w:p>
+      <w:pPr>
+        <w:numPr>
+          <w:ilvl w:val="0"/>
+          <w:numId w:val="17"/>
+        </w:numPr>
+        <w:spacing w:before="100" w:beforeAutospacing="1" w:after="100" w:afterAutospacing="1"/>
+        <w:rPr>
+          <w:rFonts w:ascii="Times New Roman" w:hAnsi="Times New Roman" w:cs="Times New Roman"/>
+          <w:color w:val="252525"/>
+          <w:sz w:val="20"/>
+          <w:szCs w:val="20"/>
+        </w:rPr>
+      </w:pPr>
+      <w:r>
+        <w:rPr>
+          <w:rFonts w:ascii="Times New Roman" w:hAnsi="Times New Roman" w:cs="Times New Roman"/>
+          <w:color w:val="252525"/>
+          <w:sz w:val="20"/>
+          <w:szCs w:val="20"/>
+          <w:u w:val="single"/>
+        </w:rPr>
+        <w:t>CodeMirror</w:t>
+      </w:r>
+      <w:r>
+        <w:rPr>
+          <w:rFonts w:ascii="Times New Roman" w:hAnsi="Times New Roman" w:cs="Times New Roman"/>
+          <w:color w:val="252525"/>
+          <w:sz w:val="20"/>
+          <w:szCs w:val="20"/>
+        </w:rPr>
+        <w:t xml:space="preserve"> library for semantic suggestions and coding area</w:t>
+      </w:r>
+      <w:r>
+        <w:rPr>
+          <w:rFonts w:ascii="Times New Roman" w:hAnsi="Times New Roman" w:cs="Times New Roman"/>
+          <w:color w:val="252525"/>
+          <w:sz w:val="20"/>
+          <w:szCs w:val="20"/>
+        </w:rPr>
+        <w:t>.</w:t>
       </w:r>
     </w:p>
     <w:p>
@@ -1417,134 +1794,32 @@
         <w:pStyle w:val="public-draftstyledefault-unorderedlistitem"/>
         <w:numPr>
           <w:ilvl w:val="0"/>
-          <w:numId w:val="9"/>
+          <w:numId w:val="17"/>
         </w:numPr>
         <w:shd w:val="clear" w:color="auto" w:fill="FFFFFF"/>
         <w:spacing w:before="0" w:beforeAutospacing="0" w:after="0" w:afterAutospacing="0"/>
-        <w:rPr>
-          <w:sz w:val="20"/>
-          <w:szCs w:val="20"/>
-        </w:rPr>
-      </w:pPr>
-      <w:r>
-        <w:rPr>
-          <w:sz w:val="20"/>
-          <w:szCs w:val="20"/>
-        </w:rPr>
-        <w:t xml:space="preserve">This project is created using React JS front-end is deployed on </w:t>
-      </w:r>
-      <w:r>
-        <w:rPr>
+        <w:jc w:val="both"/>
+        <w:rPr>
+          <w:b/>
+          <w:sz w:val="23"/>
+        </w:rPr>
+      </w:pPr>
+      <w:r>
+        <w:rPr>
+          <w:bCs/>
           <w:sz w:val="20"/>
           <w:szCs w:val="20"/>
           <w:u w:val="single"/>
         </w:rPr>
-        <w:t>Netlify</w:t>
-      </w:r>
-      <w:r>
-        <w:rPr>
-          <w:sz w:val="20"/>
-          <w:szCs w:val="20"/>
-          <w:u w:val="single"/>
-        </w:rPr>
-        <w:t>.</w:t>
-      </w:r>
-    </w:p>
-    <w:p>
-      <w:pPr>
-        <w:pStyle w:val="public-draftstyledefault-unorderedlistitem"/>
-        <w:numPr>
-          <w:ilvl w:val="0"/>
-          <w:numId w:val="9"/>
-        </w:numPr>
-        <w:shd w:val="clear" w:color="auto" w:fill="FFFFFF"/>
-        <w:spacing w:before="0" w:beforeAutospacing="0" w:after="0" w:afterAutospacing="0"/>
-        <w:rPr>
-          <w:sz w:val="20"/>
-          <w:szCs w:val="20"/>
-        </w:rPr>
-      </w:pPr>
-      <w:r>
-        <w:rPr>
-          <w:sz w:val="20"/>
-          <w:szCs w:val="20"/>
-          <w:u w:val="single"/>
-        </w:rPr>
-        <w:t>Issue</w:t>
-      </w:r>
-      <w:r>
-        <w:rPr>
-          <w:sz w:val="20"/>
-          <w:szCs w:val="20"/>
-        </w:rPr>
-        <w:t xml:space="preserve"> : cors error </w:t>
-      </w:r>
-      <w:r>
-        <w:rPr>
-          <w:sz w:val="20"/>
-          <w:szCs w:val="20"/>
-        </w:rPr>
-        <w:t>from API while deploying.</w:t>
-      </w:r>
-    </w:p>
-    <w:p>
-      <w:pPr>
-        <w:pStyle w:val="public-draftstyledefault-unorderedlistitem"/>
-        <w:numPr>
-          <w:ilvl w:val="0"/>
-          <w:numId w:val="9"/>
-        </w:numPr>
-        <w:shd w:val="clear" w:color="auto" w:fill="FFFFFF"/>
-        <w:spacing w:before="0" w:beforeAutospacing="0" w:after="0" w:afterAutospacing="0"/>
-        <w:rPr>
-          <w:sz w:val="20"/>
-          <w:szCs w:val="20"/>
-        </w:rPr>
-      </w:pPr>
-      <w:r>
-        <w:rPr>
-          <w:sz w:val="20"/>
-          <w:szCs w:val="20"/>
-          <w:u w:val="single"/>
-        </w:rPr>
-        <w:t>Solved</w:t>
-      </w:r>
-      <w:r>
-        <w:rPr>
-          <w:sz w:val="20"/>
-          <w:szCs w:val="20"/>
-        </w:rPr>
-        <w:t xml:space="preserve"> : created a back-end </w:t>
-      </w:r>
-      <w:r>
-        <w:rPr>
-          <w:sz w:val="20"/>
-          <w:szCs w:val="20"/>
-          <w:u w:val="single"/>
-        </w:rPr>
-        <w:t>proxy server</w:t>
-      </w:r>
-      <w:r>
-        <w:rPr>
-          <w:sz w:val="20"/>
-          <w:szCs w:val="20"/>
-        </w:rPr>
-        <w:t xml:space="preserve"> using </w:t>
-      </w:r>
-      <w:r>
-        <w:rPr>
-          <w:sz w:val="20"/>
-          <w:szCs w:val="20"/>
-          <w:u w:val="single"/>
-        </w:rPr>
-        <w:t>Express JS</w:t>
-      </w:r>
-      <w:r>
-        <w:rPr>
-          <w:sz w:val="20"/>
-          <w:szCs w:val="20"/>
-        </w:rPr>
-        <w:t xml:space="preserve"> for fetching API &amp; deployed on Render.</w:t>
+        <w:t>SCSS</w:t>
+      </w:r>
+      <w:r>
+        <w:rPr>
+          <w:bCs/>
+          <w:sz w:val="20"/>
+          <w:szCs w:val="20"/>
+        </w:rPr>
+        <w:t xml:space="preserve"> is used for styling in front-end in React JS.</w:t>
       </w:r>
     </w:p>
     <w:p>
@@ -1553,6 +1828,8 @@
         <w:shd w:val="clear" w:color="auto" w:fill="FFFFFF"/>
         <w:spacing w:before="0" w:beforeAutospacing="0" w:after="0" w:afterAutospacing="0"/>
         <w:rPr>
+          <w:rFonts w:eastAsiaTheme="minorHAnsi"/>
+          <w:color w:val="252525"/>
           <w:sz w:val="20"/>
           <w:szCs w:val="20"/>
         </w:rPr>
@@ -1564,10 +1841,74 @@
         <w:shd w:val="clear" w:color="auto" w:fill="FFFFFF"/>
         <w:spacing w:before="0" w:beforeAutospacing="0" w:after="0" w:afterAutospacing="0"/>
         <w:rPr>
-          <w:sz w:val="20"/>
-          <w:szCs w:val="20"/>
-        </w:rPr>
-      </w:pPr>
+          <w:b/>
+          <w:color w:val="2A5174"/>
+        </w:rPr>
+      </w:pPr>
+      <w:r>
+        <w:rPr>
+          <w:b/>
+          <w:color w:val="2A5174"/>
+        </w:rPr>
+        <w:t>Education</w:t>
+      </w:r>
+      <w:r>
+        <w:rPr>
+          <w:b/>
+          <w:color w:val="2A5174"/>
+        </w:rPr>
+        <w:tab/>
+      </w:r>
+      <w:r>
+        <w:rPr>
+          <w:b/>
+          <w:color w:val="2A5174"/>
+        </w:rPr>
+        <w:tab/>
+      </w:r>
+      <w:r>
+        <w:rPr>
+          <w:b/>
+          <w:color w:val="2A5174"/>
+        </w:rPr>
+        <w:tab/>
+      </w:r>
+      <w:r>
+        <w:rPr>
+          <w:b/>
+          <w:color w:val="2A5174"/>
+        </w:rPr>
+        <w:tab/>
+      </w:r>
+      <w:r>
+        <w:rPr>
+          <w:b/>
+          <w:color w:val="2A5174"/>
+        </w:rPr>
+        <w:tab/>
+      </w:r>
+      <w:r>
+        <w:rPr>
+          <w:b/>
+          <w:color w:val="2A5174"/>
+        </w:rPr>
+        <w:tab/>
+      </w:r>
+      <w:r>
+        <w:rPr>
+          <w:b/>
+          <w:color w:val="2A5174"/>
+        </w:rPr>
+        <w:tab/>
+      </w:r>
+      <w:r>
+        <w:rPr>
+          <w:b/>
+          <w:color w:val="2A5174"/>
+        </w:rPr>
+        <w:tab/>
+        <w:t xml:space="preserve">         Skills</w:t>
+      </w:r>
     </w:p>
     <w:p>
       <w:pPr>
@@ -1579,70 +1920,6 @@
           <w:color w:val="2A5174"/>
         </w:rPr>
       </w:pPr>
-      <w:r>
-        <w:rPr>
-          <w:b/>
-          <w:color w:val="2A5174"/>
-        </w:rPr>
-        <w:t>Education</w:t>
-      </w:r>
-      <w:r>
-        <w:rPr>
-          <w:b/>
-          <w:color w:val="2A5174"/>
-        </w:rPr>
-        <w:tab/>
-      </w:r>
-      <w:r>
-        <w:rPr>
-          <w:b/>
-          <w:color w:val="2A5174"/>
-        </w:rPr>
-        <w:tab/>
-      </w:r>
-      <w:r>
-        <w:rPr>
-          <w:b/>
-          <w:color w:val="2A5174"/>
-        </w:rPr>
-        <w:tab/>
-      </w:r>
-      <w:r>
-        <w:rPr>
-          <w:b/>
-          <w:color w:val="2A5174"/>
-        </w:rPr>
-        <w:tab/>
-      </w:r>
-      <w:r>
-        <w:rPr>
-          <w:b/>
-          <w:color w:val="2A5174"/>
-        </w:rPr>
-        <w:tab/>
-      </w:r>
-      <w:r>
-        <w:rPr>
-          <w:b/>
-          <w:color w:val="2A5174"/>
-        </w:rPr>
-        <w:tab/>
-      </w:r>
-      <w:r>
-        <w:rPr>
-          <w:b/>
-          <w:color w:val="2A5174"/>
-        </w:rPr>
-        <w:tab/>
-      </w:r>
-      <w:r>
-        <w:rPr>
-          <w:b/>
-          <w:color w:val="2A5174"/>
-        </w:rPr>
-        <w:tab/>
-        <w:t xml:space="preserve">         Skills</w:t>
-      </w:r>
     </w:p>
     <w:p>
       <w:pPr>
@@ -1650,10 +1927,125 @@
         <w:shd w:val="clear" w:color="auto" w:fill="FFFFFF"/>
         <w:spacing w:before="0" w:beforeAutospacing="0" w:after="0" w:afterAutospacing="0"/>
         <w:rPr>
-          <w:b/>
-          <w:color w:val="2A5174"/>
-        </w:rPr>
-      </w:pPr>
+          <w:bCs/>
+          <w:sz w:val="20"/>
+          <w:szCs w:val="20"/>
+        </w:rPr>
+      </w:pPr>
+      <w:r>
+        <w:rPr>
+          <w:bCs/>
+          <w:sz w:val="20"/>
+          <w:szCs w:val="20"/>
+        </w:rPr>
+        <w:t xml:space="preserve">2020-08 – present     </w:t>
+      </w:r>
+      <w:r>
+        <w:rPr>
+          <w:bCs/>
+          <w:sz w:val="20"/>
+          <w:szCs w:val="20"/>
+        </w:rPr>
+        <w:t xml:space="preserve"> </w:t>
+      </w:r>
+      <w:r>
+        <w:rPr>
+          <w:b/>
+          <w:sz w:val="20"/>
+          <w:szCs w:val="20"/>
+        </w:rPr>
+        <w:t xml:space="preserve">Bachelor of </w:t>
+      </w:r>
+      <w:proofErr w:type="gramStart"/>
+      <w:r>
+        <w:rPr>
+          <w:b/>
+          <w:sz w:val="20"/>
+          <w:szCs w:val="20"/>
+        </w:rPr>
+        <w:t>Engineering :</w:t>
+      </w:r>
+      <w:proofErr w:type="gramEnd"/>
+      <w:r>
+        <w:rPr>
+          <w:b/>
+          <w:sz w:val="20"/>
+          <w:szCs w:val="20"/>
+        </w:rPr>
+        <w:t xml:space="preserve"> Computer Science</w:t>
+      </w:r>
+      <w:r>
+        <w:rPr>
+          <w:b/>
+          <w:sz w:val="20"/>
+          <w:szCs w:val="20"/>
+        </w:rPr>
+        <w:t xml:space="preserve">                             </w:t>
+      </w:r>
+      <w:r>
+        <w:rPr>
+          <w:b/>
+          <w:sz w:val="20"/>
+          <w:szCs w:val="20"/>
+        </w:rPr>
+        <w:t xml:space="preserve"> </w:t>
+      </w:r>
+      <w:r>
+        <w:rPr>
+          <w:bCs/>
+          <w:sz w:val="20"/>
+          <w:szCs w:val="20"/>
+        </w:rPr>
+        <w:t>TypeScript</w:t>
+      </w:r>
+      <w:r>
+        <w:rPr>
+          <w:bCs/>
+          <w:sz w:val="20"/>
+          <w:szCs w:val="20"/>
+        </w:rPr>
+        <w:t xml:space="preserve">  </w:t>
+      </w:r>
+      <w:r>
+        <w:rPr>
+          <w:bCs/>
+          <w:sz w:val="20"/>
+          <w:szCs w:val="20"/>
+        </w:rPr>
+        <w:t xml:space="preserve">  </w:t>
+      </w:r>
+      <w:r>
+        <w:rPr>
+          <w:bCs/>
+          <w:sz w:val="20"/>
+          <w:szCs w:val="20"/>
+        </w:rPr>
+        <w:t xml:space="preserve"> </w:t>
+      </w:r>
+      <w:r>
+        <w:rPr>
+          <w:bCs/>
+          <w:sz w:val="20"/>
+          <w:szCs w:val="20"/>
+        </w:rPr>
+        <w:t xml:space="preserve">  </w:t>
+      </w:r>
+      <w:r>
+        <w:rPr>
+          <w:bCs/>
+          <w:sz w:val="20"/>
+          <w:szCs w:val="20"/>
+        </w:rPr>
+        <w:t>NextJS</w:t>
+      </w:r>
+      <w:r>
+        <w:rPr>
+          <w:bCs/>
+          <w:sz w:val="20"/>
+          <w:szCs w:val="20"/>
+        </w:rPr>
+        <w:t xml:space="preserve">    </w:t>
+      </w:r>
     </w:p>
     <w:p>
       <w:pPr>
@@ -1668,39 +2060,58 @@
       </w:pPr>
       <w:r>
         <w:rPr>
-          <w:bCs/>
-          <w:sz w:val="20"/>
-          <w:szCs w:val="20"/>
-        </w:rPr>
-        <w:t xml:space="preserve">2020-08 – present     </w:t>
-      </w:r>
-      <w:r>
-        <w:rPr>
-          <w:bCs/>
+          <w:b/>
+          <w:sz w:val="20"/>
+          <w:szCs w:val="20"/>
+        </w:rPr>
+        <w:t xml:space="preserve">                                  </w:t>
+      </w:r>
+      <w:r>
+        <w:rPr>
+          <w:b/>
           <w:sz w:val="20"/>
           <w:szCs w:val="20"/>
         </w:rPr>
         <w:t xml:space="preserve"> </w:t>
       </w:r>
-      <w:r>
-        <w:rPr>
-          <w:b/>
-          <w:sz w:val="20"/>
-          <w:szCs w:val="20"/>
-        </w:rPr>
-        <w:t>Bachelor of Engineering : Computer Science</w:t>
-      </w:r>
-      <w:r>
-        <w:rPr>
-          <w:b/>
-          <w:sz w:val="20"/>
-          <w:szCs w:val="20"/>
-        </w:rPr>
-        <w:t xml:space="preserve">                             </w:t>
-      </w:r>
-      <w:r>
-        <w:rPr>
-          <w:b/>
+      <w:proofErr w:type="gramStart"/>
+      <w:r>
+        <w:rPr>
+          <w:bCs/>
+          <w:sz w:val="20"/>
+          <w:szCs w:val="20"/>
+        </w:rPr>
+        <w:t>ZCOER ,</w:t>
+      </w:r>
+      <w:proofErr w:type="gramEnd"/>
+      <w:r>
+        <w:rPr>
+          <w:bCs/>
+          <w:sz w:val="20"/>
+          <w:szCs w:val="20"/>
+        </w:rPr>
+        <w:t xml:space="preserve"> SPPU Pune – Narhe , Pune , India.</w:t>
+      </w:r>
+      <w:r>
+        <w:rPr>
+          <w:bCs/>
+          <w:sz w:val="20"/>
+          <w:szCs w:val="20"/>
+        </w:rPr>
+        <w:tab/>
+      </w:r>
+      <w:r>
+        <w:rPr>
+          <w:bCs/>
+          <w:sz w:val="20"/>
+          <w:szCs w:val="20"/>
+        </w:rPr>
+        <w:tab/>
+        <w:t xml:space="preserve">         </w:t>
+      </w:r>
+      <w:r>
+        <w:rPr>
+          <w:bCs/>
           <w:sz w:val="20"/>
           <w:szCs w:val="20"/>
         </w:rPr>
@@ -1712,7 +2123,31 @@
           <w:sz w:val="20"/>
           <w:szCs w:val="20"/>
         </w:rPr>
-        <w:t xml:space="preserve">HTML5  </w:t>
+        <w:t xml:space="preserve"> </w:t>
+      </w:r>
+      <w:r>
+        <w:rPr>
+          <w:bCs/>
+          <w:sz w:val="20"/>
+          <w:szCs w:val="20"/>
+        </w:rPr>
+        <w:t xml:space="preserve"> </w:t>
+      </w:r>
+      <w:r>
+        <w:rPr>
+          <w:bCs/>
+          <w:sz w:val="20"/>
+          <w:szCs w:val="20"/>
+        </w:rPr>
+        <w:t>J</w:t>
+      </w:r>
+      <w:r>
+        <w:rPr>
+          <w:bCs/>
+          <w:sz w:val="20"/>
+          <w:szCs w:val="20"/>
+        </w:rPr>
+        <w:t>avaScript</w:t>
       </w:r>
       <w:r>
         <w:rPr>
@@ -1736,15 +2171,15 @@
           <w:sz w:val="20"/>
           <w:szCs w:val="20"/>
         </w:rPr>
-        <w:t xml:space="preserve">  </w:t>
-      </w:r>
-      <w:r>
-        <w:rPr>
-          <w:bCs/>
-          <w:sz w:val="20"/>
-          <w:szCs w:val="20"/>
-        </w:rPr>
-        <w:t xml:space="preserve">CSS3    </w:t>
+        <w:t xml:space="preserve">    </w:t>
+      </w:r>
+      <w:r>
+        <w:rPr>
+          <w:bCs/>
+          <w:sz w:val="20"/>
+          <w:szCs w:val="20"/>
+        </w:rPr>
+        <w:t xml:space="preserve">MongoDB   </w:t>
       </w:r>
     </w:p>
     <w:p>
@@ -1760,27 +2195,59 @@
       </w:pPr>
       <w:r>
         <w:rPr>
-          <w:b/>
-          <w:sz w:val="20"/>
-          <w:szCs w:val="20"/>
-        </w:rPr>
-        <w:t xml:space="preserve">                                  </w:t>
-      </w:r>
-      <w:r>
-        <w:rPr>
-          <w:b/>
-          <w:sz w:val="20"/>
-          <w:szCs w:val="20"/>
-        </w:rPr>
-        <w:t xml:space="preserve"> </w:t>
-      </w:r>
-      <w:r>
-        <w:rPr>
-          <w:bCs/>
-          <w:sz w:val="20"/>
-          <w:szCs w:val="20"/>
-        </w:rPr>
-        <w:t>ZCOER , SPPU Pune – Narhe , Pune , India.</w:t>
+          <w:bCs/>
+          <w:sz w:val="20"/>
+          <w:szCs w:val="20"/>
+        </w:rPr>
+        <w:tab/>
+      </w:r>
+      <w:r>
+        <w:rPr>
+          <w:bCs/>
+          <w:sz w:val="20"/>
+          <w:szCs w:val="20"/>
+        </w:rPr>
+        <w:tab/>
+      </w:r>
+      <w:r>
+        <w:rPr>
+          <w:bCs/>
+          <w:sz w:val="20"/>
+          <w:szCs w:val="20"/>
+        </w:rPr>
+        <w:tab/>
+      </w:r>
+      <w:r>
+        <w:rPr>
+          <w:bCs/>
+          <w:sz w:val="20"/>
+          <w:szCs w:val="20"/>
+        </w:rPr>
+        <w:tab/>
+      </w:r>
+      <w:r>
+        <w:rPr>
+          <w:bCs/>
+          <w:sz w:val="20"/>
+          <w:szCs w:val="20"/>
+        </w:rPr>
+        <w:tab/>
+      </w:r>
+      <w:r>
+        <w:rPr>
+          <w:bCs/>
+          <w:sz w:val="20"/>
+          <w:szCs w:val="20"/>
+        </w:rPr>
+        <w:tab/>
+      </w:r>
+      <w:r>
+        <w:rPr>
+          <w:bCs/>
+          <w:sz w:val="20"/>
+          <w:szCs w:val="20"/>
+        </w:rPr>
+        <w:tab/>
       </w:r>
       <w:r>
         <w:rPr>
@@ -1813,15 +2280,39 @@
           <w:sz w:val="20"/>
           <w:szCs w:val="20"/>
         </w:rPr>
-        <w:t>J</w:t>
-      </w:r>
-      <w:r>
-        <w:rPr>
-          <w:bCs/>
-          <w:sz w:val="20"/>
-          <w:szCs w:val="20"/>
-        </w:rPr>
-        <w:t>avaScript</w:t>
+        <w:t xml:space="preserve"> R</w:t>
+      </w:r>
+      <w:r>
+        <w:rPr>
+          <w:bCs/>
+          <w:sz w:val="20"/>
+          <w:szCs w:val="20"/>
+        </w:rPr>
+        <w:t>eact</w:t>
+      </w:r>
+      <w:r>
+        <w:rPr>
+          <w:bCs/>
+          <w:sz w:val="20"/>
+          <w:szCs w:val="20"/>
+        </w:rPr>
+        <w:t xml:space="preserve">JS </w:t>
+      </w:r>
+      <w:r>
+        <w:rPr>
+          <w:bCs/>
+          <w:sz w:val="20"/>
+          <w:szCs w:val="20"/>
+        </w:rPr>
+        <w:t xml:space="preserve">      </w:t>
+      </w:r>
+      <w:r>
+        <w:rPr>
+          <w:bCs/>
+          <w:sz w:val="20"/>
+          <w:szCs w:val="20"/>
+        </w:rPr>
+        <w:t xml:space="preserve"> </w:t>
       </w:r>
       <w:r>
         <w:rPr>
@@ -1837,15 +2328,15 @@
           <w:sz w:val="20"/>
           <w:szCs w:val="20"/>
         </w:rPr>
-        <w:t xml:space="preserve">  </w:t>
-      </w:r>
-      <w:r>
-        <w:rPr>
-          <w:bCs/>
-          <w:sz w:val="20"/>
-          <w:szCs w:val="20"/>
-        </w:rPr>
-        <w:t xml:space="preserve">MongoDB   </w:t>
+        <w:t xml:space="preserve"> </w:t>
+      </w:r>
+      <w:r>
+        <w:rPr>
+          <w:bCs/>
+          <w:sz w:val="20"/>
+          <w:szCs w:val="20"/>
+        </w:rPr>
+        <w:t xml:space="preserve">ExpressJS  </w:t>
       </w:r>
     </w:p>
     <w:p>
@@ -1854,14 +2345,39 @@
         <w:shd w:val="clear" w:color="auto" w:fill="FFFFFF"/>
         <w:spacing w:before="0" w:beforeAutospacing="0" w:after="0" w:afterAutospacing="0"/>
         <w:rPr>
-          <w:bCs/>
-          <w:sz w:val="20"/>
-          <w:szCs w:val="20"/>
-        </w:rPr>
-      </w:pPr>
-      <w:r>
-        <w:rPr>
-          <w:bCs/>
+          <w:b/>
+          <w:sz w:val="20"/>
+          <w:szCs w:val="20"/>
+        </w:rPr>
+      </w:pPr>
+      <w:r>
+        <w:rPr>
+          <w:bCs/>
+          <w:sz w:val="20"/>
+          <w:szCs w:val="20"/>
+        </w:rPr>
+        <w:t xml:space="preserve">2019-02 – 2020-02   </w:t>
+      </w:r>
+      <w:r>
+        <w:rPr>
+          <w:bCs/>
+          <w:sz w:val="20"/>
+          <w:szCs w:val="20"/>
+        </w:rPr>
+        <w:t xml:space="preserve"> </w:t>
+      </w:r>
+      <w:r>
+        <w:rPr>
+          <w:b/>
+          <w:bCs/>
+          <w:sz w:val="20"/>
+          <w:szCs w:val="20"/>
+        </w:rPr>
+        <w:t>Higher Secondary School</w:t>
+      </w:r>
+      <w:r>
+        <w:rPr>
+          <w:b/>
           <w:sz w:val="20"/>
           <w:szCs w:val="20"/>
         </w:rPr>
@@ -1869,7 +2385,7 @@
       </w:r>
       <w:r>
         <w:rPr>
-          <w:bCs/>
+          <w:b/>
           <w:sz w:val="20"/>
           <w:szCs w:val="20"/>
         </w:rPr>
@@ -1877,7 +2393,7 @@
       </w:r>
       <w:r>
         <w:rPr>
-          <w:bCs/>
+          <w:b/>
           <w:sz w:val="20"/>
           <w:szCs w:val="20"/>
         </w:rPr>
@@ -1885,80 +2401,16 @@
       </w:r>
       <w:r>
         <w:rPr>
-          <w:bCs/>
+          <w:b/>
           <w:sz w:val="20"/>
           <w:szCs w:val="20"/>
         </w:rPr>
         <w:tab/>
-      </w:r>
-      <w:r>
-        <w:rPr>
-          <w:bCs/>
-          <w:sz w:val="20"/>
-          <w:szCs w:val="20"/>
-        </w:rPr>
-        <w:tab/>
-      </w:r>
-      <w:r>
-        <w:rPr>
-          <w:bCs/>
-          <w:sz w:val="20"/>
-          <w:szCs w:val="20"/>
-        </w:rPr>
-        <w:tab/>
-      </w:r>
-      <w:r>
-        <w:rPr>
-          <w:bCs/>
-          <w:sz w:val="20"/>
-          <w:szCs w:val="20"/>
-        </w:rPr>
-        <w:tab/>
-      </w:r>
-      <w:r>
-        <w:rPr>
-          <w:bCs/>
-          <w:sz w:val="20"/>
-          <w:szCs w:val="20"/>
-        </w:rPr>
-        <w:tab/>
-      </w:r>
-      <w:r>
-        <w:rPr>
-          <w:bCs/>
-          <w:sz w:val="20"/>
-          <w:szCs w:val="20"/>
-        </w:rPr>
-        <w:tab/>
-        <w:t xml:space="preserve">           R</w:t>
-      </w:r>
-      <w:r>
-        <w:rPr>
-          <w:bCs/>
-          <w:sz w:val="20"/>
-          <w:szCs w:val="20"/>
-        </w:rPr>
-        <w:t>eact</w:t>
-      </w:r>
-      <w:r>
-        <w:rPr>
-          <w:bCs/>
-          <w:sz w:val="20"/>
-          <w:szCs w:val="20"/>
-        </w:rPr>
-        <w:t xml:space="preserve">JS </w:t>
-      </w:r>
-      <w:r>
-        <w:rPr>
-          <w:bCs/>
-          <w:sz w:val="20"/>
-          <w:szCs w:val="20"/>
-        </w:rPr>
-        <w:t xml:space="preserve">      </w:t>
-      </w:r>
-      <w:r>
-        <w:rPr>
-          <w:bCs/>
+        <w:t xml:space="preserve">          </w:t>
+      </w:r>
+      <w:r>
+        <w:rPr>
+          <w:b/>
           <w:sz w:val="20"/>
           <w:szCs w:val="20"/>
         </w:rPr>
@@ -1966,19 +2418,59 @@
       </w:r>
       <w:r>
         <w:rPr>
-          <w:bCs/>
-          <w:sz w:val="20"/>
-          <w:szCs w:val="20"/>
-        </w:rPr>
-        <w:t xml:space="preserve">  </w:t>
-      </w:r>
-      <w:r>
-        <w:rPr>
-          <w:bCs/>
-          <w:sz w:val="20"/>
-          <w:szCs w:val="20"/>
-        </w:rPr>
-        <w:t xml:space="preserve">ExpressJS  </w:t>
+          <w:b/>
+          <w:sz w:val="20"/>
+          <w:szCs w:val="20"/>
+        </w:rPr>
+        <w:t xml:space="preserve"> </w:t>
+      </w:r>
+      <w:r>
+        <w:rPr>
+          <w:bCs/>
+          <w:sz w:val="20"/>
+          <w:szCs w:val="20"/>
+        </w:rPr>
+        <w:t>S</w:t>
+      </w:r>
+      <w:r>
+        <w:rPr>
+          <w:bCs/>
+          <w:sz w:val="20"/>
+          <w:szCs w:val="20"/>
+        </w:rPr>
+        <w:t>C</w:t>
+      </w:r>
+      <w:r>
+        <w:rPr>
+          <w:bCs/>
+          <w:sz w:val="20"/>
+          <w:szCs w:val="20"/>
+        </w:rPr>
+        <w:t xml:space="preserve">SS         </w:t>
+      </w:r>
+      <w:r>
+        <w:rPr>
+          <w:bCs/>
+          <w:sz w:val="20"/>
+          <w:szCs w:val="20"/>
+        </w:rPr>
+        <w:t xml:space="preserve">   </w:t>
+      </w:r>
+      <w:r>
+        <w:rPr>
+          <w:bCs/>
+          <w:sz w:val="20"/>
+          <w:szCs w:val="20"/>
+        </w:rPr>
+        <w:t xml:space="preserve">  TailWind</w:t>
+      </w:r>
+      <w:r>
+        <w:rPr>
+          <w:b/>
+          <w:sz w:val="20"/>
+          <w:szCs w:val="20"/>
+        </w:rPr>
+        <w:t xml:space="preserve">           </w:t>
       </w:r>
     </w:p>
     <w:p>
@@ -1987,92 +2479,6 @@
         <w:shd w:val="clear" w:color="auto" w:fill="FFFFFF"/>
         <w:spacing w:before="0" w:beforeAutospacing="0" w:after="0" w:afterAutospacing="0"/>
         <w:rPr>
-          <w:b/>
-          <w:sz w:val="20"/>
-          <w:szCs w:val="20"/>
-        </w:rPr>
-      </w:pPr>
-      <w:r>
-        <w:rPr>
-          <w:bCs/>
-          <w:sz w:val="20"/>
-          <w:szCs w:val="20"/>
-        </w:rPr>
-        <w:t xml:space="preserve">2019-02 – 2020-02   </w:t>
-      </w:r>
-      <w:r>
-        <w:rPr>
-          <w:bCs/>
-          <w:sz w:val="20"/>
-          <w:szCs w:val="20"/>
-        </w:rPr>
-        <w:t xml:space="preserve"> </w:t>
-      </w:r>
-      <w:r>
-        <w:rPr>
-          <w:b/>
-          <w:bCs/>
-          <w:sz w:val="20"/>
-          <w:szCs w:val="20"/>
-        </w:rPr>
-        <w:t>Higher Secondary School</w:t>
-      </w:r>
-      <w:r>
-        <w:rPr>
-          <w:b/>
-          <w:sz w:val="20"/>
-          <w:szCs w:val="20"/>
-        </w:rPr>
-        <w:tab/>
-      </w:r>
-      <w:r>
-        <w:rPr>
-          <w:b/>
-          <w:sz w:val="20"/>
-          <w:szCs w:val="20"/>
-        </w:rPr>
-        <w:tab/>
-      </w:r>
-      <w:r>
-        <w:rPr>
-          <w:b/>
-          <w:sz w:val="20"/>
-          <w:szCs w:val="20"/>
-        </w:rPr>
-        <w:tab/>
-      </w:r>
-      <w:r>
-        <w:rPr>
-          <w:b/>
-          <w:sz w:val="20"/>
-          <w:szCs w:val="20"/>
-        </w:rPr>
-        <w:tab/>
-        <w:t xml:space="preserve">           </w:t>
-      </w:r>
-      <w:r>
-        <w:rPr>
-          <w:bCs/>
-          <w:sz w:val="20"/>
-          <w:szCs w:val="20"/>
-        </w:rPr>
-        <w:t>SASS           TailWind</w:t>
-      </w:r>
-      <w:r>
-        <w:rPr>
-          <w:b/>
-          <w:sz w:val="20"/>
-          <w:szCs w:val="20"/>
-        </w:rPr>
-        <w:t xml:space="preserve">           </w:t>
-      </w:r>
-    </w:p>
-    <w:p>
-      <w:pPr>
-        <w:pStyle w:val="public-draftstyledefault-unorderedlistitem"/>
-        <w:shd w:val="clear" w:color="auto" w:fill="FFFFFF"/>
-        <w:spacing w:before="0" w:beforeAutospacing="0" w:after="0" w:afterAutospacing="0"/>
-        <w:rPr>
           <w:bCs/>
           <w:sz w:val="20"/>
           <w:szCs w:val="20"/>
@@ -2101,36 +2507,65 @@
           <w:sz w:val="20"/>
           <w:szCs w:val="20"/>
         </w:rPr>
-        <w:t>C.P. and Berar Junior Collage – Ravinagar , Nagpur , India.</w:t>
-      </w:r>
-      <w:r>
-        <w:rPr>
-          <w:bCs/>
-          <w:sz w:val="20"/>
-          <w:szCs w:val="20"/>
-        </w:rPr>
-        <w:t xml:space="preserve">          Redux           GitHub</w:t>
-      </w:r>
-    </w:p>
-    <w:p>
-      <w:pPr>
-        <w:pStyle w:val="public-draftstyledefault-unorderedlistitem"/>
-        <w:shd w:val="clear" w:color="auto" w:fill="FFFFFF"/>
-        <w:spacing w:before="0" w:beforeAutospacing="0" w:after="0" w:afterAutospacing="0"/>
-        <w:ind w:left="6480"/>
-        <w:rPr>
-          <w:bCs/>
-          <w:sz w:val="20"/>
-          <w:szCs w:val="20"/>
-        </w:rPr>
-      </w:pPr>
-      <w:r>
-        <w:rPr>
-          <w:bCs/>
-          <w:sz w:val="20"/>
-          <w:szCs w:val="20"/>
-        </w:rPr>
-        <w:t xml:space="preserve">           Styled-Components</w:t>
+        <w:t xml:space="preserve">C.P. and Berar Junior Collage – </w:t>
+      </w:r>
+      <w:proofErr w:type="gramStart"/>
+      <w:r>
+        <w:rPr>
+          <w:bCs/>
+          <w:sz w:val="20"/>
+          <w:szCs w:val="20"/>
+        </w:rPr>
+        <w:t>Ravinagar ,</w:t>
+      </w:r>
+      <w:proofErr w:type="gramEnd"/>
+      <w:r>
+        <w:rPr>
+          <w:bCs/>
+          <w:sz w:val="20"/>
+          <w:szCs w:val="20"/>
+        </w:rPr>
+        <w:t xml:space="preserve"> Nagpur , India.</w:t>
+      </w:r>
+      <w:r>
+        <w:rPr>
+          <w:bCs/>
+          <w:sz w:val="20"/>
+          <w:szCs w:val="20"/>
+        </w:rPr>
+        <w:t xml:space="preserve">         </w:t>
+      </w:r>
+      <w:r>
+        <w:rPr>
+          <w:bCs/>
+          <w:sz w:val="20"/>
+          <w:szCs w:val="20"/>
+        </w:rPr>
+        <w:t xml:space="preserve"> </w:t>
+      </w:r>
+      <w:r>
+        <w:rPr>
+          <w:bCs/>
+          <w:sz w:val="20"/>
+          <w:szCs w:val="20"/>
+        </w:rPr>
+        <w:t xml:space="preserve"> Redux         </w:t>
+      </w:r>
+      <w:r>
+        <w:rPr>
+          <w:bCs/>
+          <w:sz w:val="20"/>
+          <w:szCs w:val="20"/>
+        </w:rPr>
+        <w:t xml:space="preserve">  </w:t>
+      </w:r>
+      <w:r>
+        <w:rPr>
+          <w:bCs/>
+          <w:sz w:val="20"/>
+          <w:szCs w:val="20"/>
+        </w:rPr>
+        <w:t xml:space="preserve">  GitHub</w:t>
       </w:r>
     </w:p>
     <w:sectPr>
@@ -2412,6 +2847,381 @@
     </w:lvl>
   </w:abstractNum>
   <w:abstractNum w:abstractNumId="2" w15:restartNumberingAfterBreak="0">
+    <w:nsid w:val="1E2B0A67"/>
+    <w:multiLevelType w:val="multilevel"/>
+    <w:tmpl w:val="97D44B42"/>
+    <w:lvl w:ilvl="0">
+      <w:numFmt w:val="bullet"/>
+      <w:lvlText w:val="•"/>
+      <w:lvlJc w:val="left"/>
+      <w:pPr>
+        <w:tabs>
+          <w:tab w:val="num" w:pos="720"/>
+        </w:tabs>
+        <w:ind w:left="720" w:hanging="360"/>
+      </w:pPr>
+      <w:rPr>
+        <w:rFonts w:hint="default"/>
+        <w:sz w:val="20"/>
+        <w:lang w:val="en-US" w:eastAsia="en-US" w:bidi="ar-SA"/>
+      </w:rPr>
+    </w:lvl>
+    <w:lvl w:ilvl="1" w:tentative="1">
+      <w:start w:val="1"/>
+      <w:numFmt w:val="bullet"/>
+      <w:lvlText w:val="o"/>
+      <w:lvlJc w:val="left"/>
+      <w:pPr>
+        <w:tabs>
+          <w:tab w:val="num" w:pos="1440"/>
+        </w:tabs>
+        <w:ind w:left="1440" w:hanging="360"/>
+      </w:pPr>
+      <w:rPr>
+        <w:rFonts w:ascii="Courier New" w:hAnsi="Courier New" w:hint="default"/>
+        <w:sz w:val="20"/>
+      </w:rPr>
+    </w:lvl>
+    <w:lvl w:ilvl="2" w:tentative="1">
+      <w:start w:val="1"/>
+      <w:numFmt w:val="bullet"/>
+      <w:lvlText w:val=""/>
+      <w:lvlJc w:val="left"/>
+      <w:pPr>
+        <w:tabs>
+          <w:tab w:val="num" w:pos="2160"/>
+        </w:tabs>
+        <w:ind w:left="2160" w:hanging="360"/>
+      </w:pPr>
+      <w:rPr>
+        <w:rFonts w:ascii="Wingdings" w:hAnsi="Wingdings" w:hint="default"/>
+        <w:sz w:val="20"/>
+      </w:rPr>
+    </w:lvl>
+    <w:lvl w:ilvl="3" w:tentative="1">
+      <w:start w:val="1"/>
+      <w:numFmt w:val="bullet"/>
+      <w:lvlText w:val=""/>
+      <w:lvlJc w:val="left"/>
+      <w:pPr>
+        <w:tabs>
+          <w:tab w:val="num" w:pos="2880"/>
+        </w:tabs>
+        <w:ind w:left="2880" w:hanging="360"/>
+      </w:pPr>
+      <w:rPr>
+        <w:rFonts w:ascii="Wingdings" w:hAnsi="Wingdings" w:hint="default"/>
+        <w:sz w:val="20"/>
+      </w:rPr>
+    </w:lvl>
+    <w:lvl w:ilvl="4" w:tentative="1">
+      <w:start w:val="1"/>
+      <w:numFmt w:val="bullet"/>
+      <w:lvlText w:val=""/>
+      <w:lvlJc w:val="left"/>
+      <w:pPr>
+        <w:tabs>
+          <w:tab w:val="num" w:pos="3600"/>
+        </w:tabs>
+        <w:ind w:left="3600" w:hanging="360"/>
+      </w:pPr>
+      <w:rPr>
+        <w:rFonts w:ascii="Wingdings" w:hAnsi="Wingdings" w:hint="default"/>
+        <w:sz w:val="20"/>
+      </w:rPr>
+    </w:lvl>
+    <w:lvl w:ilvl="5" w:tentative="1">
+      <w:start w:val="1"/>
+      <w:numFmt w:val="bullet"/>
+      <w:lvlText w:val=""/>
+      <w:lvlJc w:val="left"/>
+      <w:pPr>
+        <w:tabs>
+          <w:tab w:val="num" w:pos="4320"/>
+        </w:tabs>
+        <w:ind w:left="4320" w:hanging="360"/>
+      </w:pPr>
+      <w:rPr>
+        <w:rFonts w:ascii="Wingdings" w:hAnsi="Wingdings" w:hint="default"/>
+        <w:sz w:val="20"/>
+      </w:rPr>
+    </w:lvl>
+    <w:lvl w:ilvl="6" w:tentative="1">
+      <w:start w:val="1"/>
+      <w:numFmt w:val="bullet"/>
+      <w:lvlText w:val=""/>
+      <w:lvlJc w:val="left"/>
+      <w:pPr>
+        <w:tabs>
+          <w:tab w:val="num" w:pos="5040"/>
+        </w:tabs>
+        <w:ind w:left="5040" w:hanging="360"/>
+      </w:pPr>
+      <w:rPr>
+        <w:rFonts w:ascii="Wingdings" w:hAnsi="Wingdings" w:hint="default"/>
+        <w:sz w:val="20"/>
+      </w:rPr>
+    </w:lvl>
+    <w:lvl w:ilvl="7" w:tentative="1">
+      <w:start w:val="1"/>
+      <w:numFmt w:val="bullet"/>
+      <w:lvlText w:val=""/>
+      <w:lvlJc w:val="left"/>
+      <w:pPr>
+        <w:tabs>
+          <w:tab w:val="num" w:pos="5760"/>
+        </w:tabs>
+        <w:ind w:left="5760" w:hanging="360"/>
+      </w:pPr>
+      <w:rPr>
+        <w:rFonts w:ascii="Wingdings" w:hAnsi="Wingdings" w:hint="default"/>
+        <w:sz w:val="20"/>
+      </w:rPr>
+    </w:lvl>
+    <w:lvl w:ilvl="8" w:tentative="1">
+      <w:start w:val="1"/>
+      <w:numFmt w:val="bullet"/>
+      <w:lvlText w:val=""/>
+      <w:lvlJc w:val="left"/>
+      <w:pPr>
+        <w:tabs>
+          <w:tab w:val="num" w:pos="6480"/>
+        </w:tabs>
+        <w:ind w:left="6480" w:hanging="360"/>
+      </w:pPr>
+      <w:rPr>
+        <w:rFonts w:ascii="Wingdings" w:hAnsi="Wingdings" w:hint="default"/>
+        <w:sz w:val="20"/>
+      </w:rPr>
+    </w:lvl>
+  </w:abstractNum>
+  <w:abstractNum w:abstractNumId="3" w15:restartNumberingAfterBreak="0">
+    <w:nsid w:val="24127FB7"/>
+    <w:multiLevelType w:val="hybridMultilevel"/>
+    <w:tmpl w:val="BF84CEEA"/>
+    <w:lvl w:ilvl="0" w:tplc="04090001">
+      <w:start w:val="1"/>
+      <w:numFmt w:val="bullet"/>
+      <w:lvlText w:val=""/>
+      <w:lvlJc w:val="left"/>
+      <w:pPr>
+        <w:ind w:left="720" w:hanging="360"/>
+      </w:pPr>
+      <w:rPr>
+        <w:rFonts w:ascii="Symbol" w:hAnsi="Symbol" w:hint="default"/>
+      </w:rPr>
+    </w:lvl>
+    <w:lvl w:ilvl="1" w:tplc="04090003" w:tentative="1">
+      <w:start w:val="1"/>
+      <w:numFmt w:val="bullet"/>
+      <w:lvlText w:val="o"/>
+      <w:lvlJc w:val="left"/>
+      <w:pPr>
+        <w:ind w:left="1440" w:hanging="360"/>
+      </w:pPr>
+      <w:rPr>
+        <w:rFonts w:ascii="Courier New" w:hAnsi="Courier New" w:cs="Courier New" w:hint="default"/>
+      </w:rPr>
+    </w:lvl>
+    <w:lvl w:ilvl="2" w:tplc="04090005" w:tentative="1">
+      <w:start w:val="1"/>
+      <w:numFmt w:val="bullet"/>
+      <w:lvlText w:val=""/>
+      <w:lvlJc w:val="left"/>
+      <w:pPr>
+        <w:ind w:left="2160" w:hanging="360"/>
+      </w:pPr>
+      <w:rPr>
+        <w:rFonts w:ascii="Wingdings" w:hAnsi="Wingdings" w:hint="default"/>
+      </w:rPr>
+    </w:lvl>
+    <w:lvl w:ilvl="3" w:tplc="04090001" w:tentative="1">
+      <w:start w:val="1"/>
+      <w:numFmt w:val="bullet"/>
+      <w:lvlText w:val=""/>
+      <w:lvlJc w:val="left"/>
+      <w:pPr>
+        <w:ind w:left="2880" w:hanging="360"/>
+      </w:pPr>
+      <w:rPr>
+        <w:rFonts w:ascii="Symbol" w:hAnsi="Symbol" w:hint="default"/>
+      </w:rPr>
+    </w:lvl>
+    <w:lvl w:ilvl="4" w:tplc="04090003" w:tentative="1">
+      <w:start w:val="1"/>
+      <w:numFmt w:val="bullet"/>
+      <w:lvlText w:val="o"/>
+      <w:lvlJc w:val="left"/>
+      <w:pPr>
+        <w:ind w:left="3600" w:hanging="360"/>
+      </w:pPr>
+      <w:rPr>
+        <w:rFonts w:ascii="Courier New" w:hAnsi="Courier New" w:cs="Courier New" w:hint="default"/>
+      </w:rPr>
+    </w:lvl>
+    <w:lvl w:ilvl="5" w:tplc="04090005" w:tentative="1">
+      <w:start w:val="1"/>
+      <w:numFmt w:val="bullet"/>
+      <w:lvlText w:val=""/>
+      <w:lvlJc w:val="left"/>
+      <w:pPr>
+        <w:ind w:left="4320" w:hanging="360"/>
+      </w:pPr>
+      <w:rPr>
+        <w:rFonts w:ascii="Wingdings" w:hAnsi="Wingdings" w:hint="default"/>
+      </w:rPr>
+    </w:lvl>
+    <w:lvl w:ilvl="6" w:tplc="04090001" w:tentative="1">
+      <w:start w:val="1"/>
+      <w:numFmt w:val="bullet"/>
+      <w:lvlText w:val=""/>
+      <w:lvlJc w:val="left"/>
+      <w:pPr>
+        <w:ind w:left="5040" w:hanging="360"/>
+      </w:pPr>
+      <w:rPr>
+        <w:rFonts w:ascii="Symbol" w:hAnsi="Symbol" w:hint="default"/>
+      </w:rPr>
+    </w:lvl>
+    <w:lvl w:ilvl="7" w:tplc="04090003" w:tentative="1">
+      <w:start w:val="1"/>
+      <w:numFmt w:val="bullet"/>
+      <w:lvlText w:val="o"/>
+      <w:lvlJc w:val="left"/>
+      <w:pPr>
+        <w:ind w:left="5760" w:hanging="360"/>
+      </w:pPr>
+      <w:rPr>
+        <w:rFonts w:ascii="Courier New" w:hAnsi="Courier New" w:cs="Courier New" w:hint="default"/>
+      </w:rPr>
+    </w:lvl>
+    <w:lvl w:ilvl="8" w:tplc="04090005" w:tentative="1">
+      <w:start w:val="1"/>
+      <w:numFmt w:val="bullet"/>
+      <w:lvlText w:val=""/>
+      <w:lvlJc w:val="left"/>
+      <w:pPr>
+        <w:ind w:left="6480" w:hanging="360"/>
+      </w:pPr>
+      <w:rPr>
+        <w:rFonts w:ascii="Wingdings" w:hAnsi="Wingdings" w:hint="default"/>
+      </w:rPr>
+    </w:lvl>
+  </w:abstractNum>
+  <w:abstractNum w:abstractNumId="4" w15:restartNumberingAfterBreak="0">
+    <w:nsid w:val="297F2D58"/>
+    <w:multiLevelType w:val="hybridMultilevel"/>
+    <w:tmpl w:val="A32A103C"/>
+    <w:lvl w:ilvl="0" w:tplc="C89471F6">
+      <w:numFmt w:val="bullet"/>
+      <w:lvlText w:val="•"/>
+      <w:lvlJc w:val="left"/>
+      <w:pPr>
+        <w:ind w:left="720" w:hanging="360"/>
+      </w:pPr>
+      <w:rPr>
+        <w:rFonts w:hint="default"/>
+        <w:lang w:val="en-US" w:eastAsia="en-US" w:bidi="ar-SA"/>
+      </w:rPr>
+    </w:lvl>
+    <w:lvl w:ilvl="1" w:tplc="04090003" w:tentative="1">
+      <w:start w:val="1"/>
+      <w:numFmt w:val="bullet"/>
+      <w:lvlText w:val="o"/>
+      <w:lvlJc w:val="left"/>
+      <w:pPr>
+        <w:ind w:left="1440" w:hanging="360"/>
+      </w:pPr>
+      <w:rPr>
+        <w:rFonts w:ascii="Courier New" w:hAnsi="Courier New" w:cs="Courier New" w:hint="default"/>
+      </w:rPr>
+    </w:lvl>
+    <w:lvl w:ilvl="2" w:tplc="04090005" w:tentative="1">
+      <w:start w:val="1"/>
+      <w:numFmt w:val="bullet"/>
+      <w:lvlText w:val=""/>
+      <w:lvlJc w:val="left"/>
+      <w:pPr>
+        <w:ind w:left="2160" w:hanging="360"/>
+      </w:pPr>
+      <w:rPr>
+        <w:rFonts w:ascii="Wingdings" w:hAnsi="Wingdings" w:hint="default"/>
+      </w:rPr>
+    </w:lvl>
+    <w:lvl w:ilvl="3" w:tplc="04090001" w:tentative="1">
+      <w:start w:val="1"/>
+      <w:numFmt w:val="bullet"/>
+      <w:lvlText w:val=""/>
+      <w:lvlJc w:val="left"/>
+      <w:pPr>
+        <w:ind w:left="2880" w:hanging="360"/>
+      </w:pPr>
+      <w:rPr>
+        <w:rFonts w:ascii="Symbol" w:hAnsi="Symbol" w:hint="default"/>
+      </w:rPr>
+    </w:lvl>
+    <w:lvl w:ilvl="4" w:tplc="04090003" w:tentative="1">
+      <w:start w:val="1"/>
+      <w:numFmt w:val="bullet"/>
+      <w:lvlText w:val="o"/>
+      <w:lvlJc w:val="left"/>
+      <w:pPr>
+        <w:ind w:left="3600" w:hanging="360"/>
+      </w:pPr>
+      <w:rPr>
+        <w:rFonts w:ascii="Courier New" w:hAnsi="Courier New" w:cs="Courier New" w:hint="default"/>
+      </w:rPr>
+    </w:lvl>
+    <w:lvl w:ilvl="5" w:tplc="04090005" w:tentative="1">
+      <w:start w:val="1"/>
+      <w:numFmt w:val="bullet"/>
+      <w:lvlText w:val=""/>
+      <w:lvlJc w:val="left"/>
+      <w:pPr>
+        <w:ind w:left="4320" w:hanging="360"/>
+      </w:pPr>
+      <w:rPr>
+        <w:rFonts w:ascii="Wingdings" w:hAnsi="Wingdings" w:hint="default"/>
+      </w:rPr>
+    </w:lvl>
+    <w:lvl w:ilvl="6" w:tplc="04090001" w:tentative="1">
+      <w:start w:val="1"/>
+      <w:numFmt w:val="bullet"/>
+      <w:lvlText w:val=""/>
+      <w:lvlJc w:val="left"/>
+      <w:pPr>
+        <w:ind w:left="5040" w:hanging="360"/>
+      </w:pPr>
+      <w:rPr>
+        <w:rFonts w:ascii="Symbol" w:hAnsi="Symbol" w:hint="default"/>
+      </w:rPr>
+    </w:lvl>
+    <w:lvl w:ilvl="7" w:tplc="04090003" w:tentative="1">
+      <w:start w:val="1"/>
+      <w:numFmt w:val="bullet"/>
+      <w:lvlText w:val="o"/>
+      <w:lvlJc w:val="left"/>
+      <w:pPr>
+        <w:ind w:left="5760" w:hanging="360"/>
+      </w:pPr>
+      <w:rPr>
+        <w:rFonts w:ascii="Courier New" w:hAnsi="Courier New" w:cs="Courier New" w:hint="default"/>
+      </w:rPr>
+    </w:lvl>
+    <w:lvl w:ilvl="8" w:tplc="04090005" w:tentative="1">
+      <w:start w:val="1"/>
+      <w:numFmt w:val="bullet"/>
+      <w:lvlText w:val=""/>
+      <w:lvlJc w:val="left"/>
+      <w:pPr>
+        <w:ind w:left="6480" w:hanging="360"/>
+      </w:pPr>
+      <w:rPr>
+        <w:rFonts w:ascii="Wingdings" w:hAnsi="Wingdings" w:hint="default"/>
+      </w:rPr>
+    </w:lvl>
+  </w:abstractNum>
+  <w:abstractNum w:abstractNumId="5" w15:restartNumberingAfterBreak="0">
     <w:nsid w:val="2D277FC7"/>
     <w:multiLevelType w:val="multilevel"/>
     <w:tmpl w:val="769EFC62"/>
@@ -2560,7 +3370,7 @@
       </w:rPr>
     </w:lvl>
   </w:abstractNum>
-  <w:abstractNum w:abstractNumId="3" w15:restartNumberingAfterBreak="0">
+  <w:abstractNum w:abstractNumId="6" w15:restartNumberingAfterBreak="0">
     <w:nsid w:val="373C2653"/>
     <w:multiLevelType w:val="hybridMultilevel"/>
     <w:tmpl w:val="D6EA4EA8"/>
@@ -2673,7 +3483,7 @@
       </w:rPr>
     </w:lvl>
   </w:abstractNum>
-  <w:abstractNum w:abstractNumId="4" w15:restartNumberingAfterBreak="0">
+  <w:abstractNum w:abstractNumId="7" w15:restartNumberingAfterBreak="0">
     <w:nsid w:val="4B455BB7"/>
     <w:multiLevelType w:val="hybridMultilevel"/>
     <w:tmpl w:val="95462DE0"/>
@@ -2786,7 +3596,7 @@
       </w:rPr>
     </w:lvl>
   </w:abstractNum>
-  <w:abstractNum w:abstractNumId="5" w15:restartNumberingAfterBreak="0">
+  <w:abstractNum w:abstractNumId="8" w15:restartNumberingAfterBreak="0">
     <w:nsid w:val="5B66309D"/>
     <w:multiLevelType w:val="hybridMultilevel"/>
     <w:tmpl w:val="7B9A4F42"/>
@@ -2899,7 +3709,269 @@
       </w:rPr>
     </w:lvl>
   </w:abstractNum>
-  <w:abstractNum w:abstractNumId="6" w15:restartNumberingAfterBreak="0">
+  <w:abstractNum w:abstractNumId="9" w15:restartNumberingAfterBreak="0">
+    <w:nsid w:val="5CE629A9"/>
+    <w:multiLevelType w:val="hybridMultilevel"/>
+    <w:tmpl w:val="DFF07F9E"/>
+    <w:lvl w:ilvl="0" w:tplc="04090001">
+      <w:start w:val="1"/>
+      <w:numFmt w:val="bullet"/>
+      <w:lvlText w:val=""/>
+      <w:lvlJc w:val="left"/>
+      <w:pPr>
+        <w:ind w:left="1440" w:hanging="360"/>
+      </w:pPr>
+      <w:rPr>
+        <w:rFonts w:ascii="Symbol" w:hAnsi="Symbol" w:hint="default"/>
+      </w:rPr>
+    </w:lvl>
+    <w:lvl w:ilvl="1" w:tplc="04090003" w:tentative="1">
+      <w:start w:val="1"/>
+      <w:numFmt w:val="bullet"/>
+      <w:lvlText w:val="o"/>
+      <w:lvlJc w:val="left"/>
+      <w:pPr>
+        <w:ind w:left="2160" w:hanging="360"/>
+      </w:pPr>
+      <w:rPr>
+        <w:rFonts w:ascii="Courier New" w:hAnsi="Courier New" w:cs="Courier New" w:hint="default"/>
+      </w:rPr>
+    </w:lvl>
+    <w:lvl w:ilvl="2" w:tplc="04090005" w:tentative="1">
+      <w:start w:val="1"/>
+      <w:numFmt w:val="bullet"/>
+      <w:lvlText w:val=""/>
+      <w:lvlJc w:val="left"/>
+      <w:pPr>
+        <w:ind w:left="2880" w:hanging="360"/>
+      </w:pPr>
+      <w:rPr>
+        <w:rFonts w:ascii="Wingdings" w:hAnsi="Wingdings" w:hint="default"/>
+      </w:rPr>
+    </w:lvl>
+    <w:lvl w:ilvl="3" w:tplc="04090001" w:tentative="1">
+      <w:start w:val="1"/>
+      <w:numFmt w:val="bullet"/>
+      <w:lvlText w:val=""/>
+      <w:lvlJc w:val="left"/>
+      <w:pPr>
+        <w:ind w:left="3600" w:hanging="360"/>
+      </w:pPr>
+      <w:rPr>
+        <w:rFonts w:ascii="Symbol" w:hAnsi="Symbol" w:hint="default"/>
+      </w:rPr>
+    </w:lvl>
+    <w:lvl w:ilvl="4" w:tplc="04090003" w:tentative="1">
+      <w:start w:val="1"/>
+      <w:numFmt w:val="bullet"/>
+      <w:lvlText w:val="o"/>
+      <w:lvlJc w:val="left"/>
+      <w:pPr>
+        <w:ind w:left="4320" w:hanging="360"/>
+      </w:pPr>
+      <w:rPr>
+        <w:rFonts w:ascii="Courier New" w:hAnsi="Courier New" w:cs="Courier New" w:hint="default"/>
+      </w:rPr>
+    </w:lvl>
+    <w:lvl w:ilvl="5" w:tplc="04090005" w:tentative="1">
+      <w:start w:val="1"/>
+      <w:numFmt w:val="bullet"/>
+      <w:lvlText w:val=""/>
+      <w:lvlJc w:val="left"/>
+      <w:pPr>
+        <w:ind w:left="5040" w:hanging="360"/>
+      </w:pPr>
+      <w:rPr>
+        <w:rFonts w:ascii="Wingdings" w:hAnsi="Wingdings" w:hint="default"/>
+      </w:rPr>
+    </w:lvl>
+    <w:lvl w:ilvl="6" w:tplc="04090001" w:tentative="1">
+      <w:start w:val="1"/>
+      <w:numFmt w:val="bullet"/>
+      <w:lvlText w:val=""/>
+      <w:lvlJc w:val="left"/>
+      <w:pPr>
+        <w:ind w:left="5760" w:hanging="360"/>
+      </w:pPr>
+      <w:rPr>
+        <w:rFonts w:ascii="Symbol" w:hAnsi="Symbol" w:hint="default"/>
+      </w:rPr>
+    </w:lvl>
+    <w:lvl w:ilvl="7" w:tplc="04090003" w:tentative="1">
+      <w:start w:val="1"/>
+      <w:numFmt w:val="bullet"/>
+      <w:lvlText w:val="o"/>
+      <w:lvlJc w:val="left"/>
+      <w:pPr>
+        <w:ind w:left="6480" w:hanging="360"/>
+      </w:pPr>
+      <w:rPr>
+        <w:rFonts w:ascii="Courier New" w:hAnsi="Courier New" w:cs="Courier New" w:hint="default"/>
+      </w:rPr>
+    </w:lvl>
+    <w:lvl w:ilvl="8" w:tplc="04090005" w:tentative="1">
+      <w:start w:val="1"/>
+      <w:numFmt w:val="bullet"/>
+      <w:lvlText w:val=""/>
+      <w:lvlJc w:val="left"/>
+      <w:pPr>
+        <w:ind w:left="7200" w:hanging="360"/>
+      </w:pPr>
+      <w:rPr>
+        <w:rFonts w:ascii="Wingdings" w:hAnsi="Wingdings" w:hint="default"/>
+      </w:rPr>
+    </w:lvl>
+  </w:abstractNum>
+  <w:abstractNum w:abstractNumId="10" w15:restartNumberingAfterBreak="0">
+    <w:nsid w:val="61927BCB"/>
+    <w:multiLevelType w:val="multilevel"/>
+    <w:tmpl w:val="645204F8"/>
+    <w:lvl w:ilvl="0">
+      <w:numFmt w:val="bullet"/>
+      <w:lvlText w:val="•"/>
+      <w:lvlJc w:val="left"/>
+      <w:pPr>
+        <w:tabs>
+          <w:tab w:val="num" w:pos="720"/>
+        </w:tabs>
+        <w:ind w:left="720" w:hanging="360"/>
+      </w:pPr>
+      <w:rPr>
+        <w:rFonts w:hint="default"/>
+        <w:sz w:val="20"/>
+        <w:lang w:val="en-US" w:eastAsia="en-US" w:bidi="ar-SA"/>
+      </w:rPr>
+    </w:lvl>
+    <w:lvl w:ilvl="1" w:tentative="1">
+      <w:start w:val="1"/>
+      <w:numFmt w:val="bullet"/>
+      <w:lvlText w:val="o"/>
+      <w:lvlJc w:val="left"/>
+      <w:pPr>
+        <w:tabs>
+          <w:tab w:val="num" w:pos="1440"/>
+        </w:tabs>
+        <w:ind w:left="1440" w:hanging="360"/>
+      </w:pPr>
+      <w:rPr>
+        <w:rFonts w:ascii="Courier New" w:hAnsi="Courier New" w:hint="default"/>
+        <w:sz w:val="20"/>
+      </w:rPr>
+    </w:lvl>
+    <w:lvl w:ilvl="2" w:tentative="1">
+      <w:start w:val="1"/>
+      <w:numFmt w:val="bullet"/>
+      <w:lvlText w:val=""/>
+      <w:lvlJc w:val="left"/>
+      <w:pPr>
+        <w:tabs>
+          <w:tab w:val="num" w:pos="2160"/>
+        </w:tabs>
+        <w:ind w:left="2160" w:hanging="360"/>
+      </w:pPr>
+      <w:rPr>
+        <w:rFonts w:ascii="Wingdings" w:hAnsi="Wingdings" w:hint="default"/>
+        <w:sz w:val="20"/>
+      </w:rPr>
+    </w:lvl>
+    <w:lvl w:ilvl="3" w:tentative="1">
+      <w:start w:val="1"/>
+      <w:numFmt w:val="bullet"/>
+      <w:lvlText w:val=""/>
+      <w:lvlJc w:val="left"/>
+      <w:pPr>
+        <w:tabs>
+          <w:tab w:val="num" w:pos="2880"/>
+        </w:tabs>
+        <w:ind w:left="2880" w:hanging="360"/>
+      </w:pPr>
+      <w:rPr>
+        <w:rFonts w:ascii="Wingdings" w:hAnsi="Wingdings" w:hint="default"/>
+        <w:sz w:val="20"/>
+      </w:rPr>
+    </w:lvl>
+    <w:lvl w:ilvl="4" w:tentative="1">
+      <w:start w:val="1"/>
+      <w:numFmt w:val="bullet"/>
+      <w:lvlText w:val=""/>
+      <w:lvlJc w:val="left"/>
+      <w:pPr>
+        <w:tabs>
+          <w:tab w:val="num" w:pos="3600"/>
+        </w:tabs>
+        <w:ind w:left="3600" w:hanging="360"/>
+      </w:pPr>
+      <w:rPr>
+        <w:rFonts w:ascii="Wingdings" w:hAnsi="Wingdings" w:hint="default"/>
+        <w:sz w:val="20"/>
+      </w:rPr>
+    </w:lvl>
+    <w:lvl w:ilvl="5" w:tentative="1">
+      <w:start w:val="1"/>
+      <w:numFmt w:val="bullet"/>
+      <w:lvlText w:val=""/>
+      <w:lvlJc w:val="left"/>
+      <w:pPr>
+        <w:tabs>
+          <w:tab w:val="num" w:pos="4320"/>
+        </w:tabs>
+        <w:ind w:left="4320" w:hanging="360"/>
+      </w:pPr>
+      <w:rPr>
+        <w:rFonts w:ascii="Wingdings" w:hAnsi="Wingdings" w:hint="default"/>
+        <w:sz w:val="20"/>
+      </w:rPr>
+    </w:lvl>
+    <w:lvl w:ilvl="6" w:tentative="1">
+      <w:start w:val="1"/>
+      <w:numFmt w:val="bullet"/>
+      <w:lvlText w:val=""/>
+      <w:lvlJc w:val="left"/>
+      <w:pPr>
+        <w:tabs>
+          <w:tab w:val="num" w:pos="5040"/>
+        </w:tabs>
+        <w:ind w:left="5040" w:hanging="360"/>
+      </w:pPr>
+      <w:rPr>
+        <w:rFonts w:ascii="Wingdings" w:hAnsi="Wingdings" w:hint="default"/>
+        <w:sz w:val="20"/>
+      </w:rPr>
+    </w:lvl>
+    <w:lvl w:ilvl="7" w:tentative="1">
+      <w:start w:val="1"/>
+      <w:numFmt w:val="bullet"/>
+      <w:lvlText w:val=""/>
+      <w:lvlJc w:val="left"/>
+      <w:pPr>
+        <w:tabs>
+          <w:tab w:val="num" w:pos="5760"/>
+        </w:tabs>
+        <w:ind w:left="5760" w:hanging="360"/>
+      </w:pPr>
+      <w:rPr>
+        <w:rFonts w:ascii="Wingdings" w:hAnsi="Wingdings" w:hint="default"/>
+        <w:sz w:val="20"/>
+      </w:rPr>
+    </w:lvl>
+    <w:lvl w:ilvl="8" w:tentative="1">
+      <w:start w:val="1"/>
+      <w:numFmt w:val="bullet"/>
+      <w:lvlText w:val=""/>
+      <w:lvlJc w:val="left"/>
+      <w:pPr>
+        <w:tabs>
+          <w:tab w:val="num" w:pos="6480"/>
+        </w:tabs>
+        <w:ind w:left="6480" w:hanging="360"/>
+      </w:pPr>
+      <w:rPr>
+        <w:rFonts w:ascii="Wingdings" w:hAnsi="Wingdings" w:hint="default"/>
+        <w:sz w:val="20"/>
+      </w:rPr>
+    </w:lvl>
+  </w:abstractNum>
+  <w:abstractNum w:abstractNumId="11" w15:restartNumberingAfterBreak="0">
     <w:nsid w:val="676672A8"/>
     <w:multiLevelType w:val="multilevel"/>
     <w:tmpl w:val="EF289748"/>
@@ -3048,7 +4120,7 @@
       </w:rPr>
     </w:lvl>
   </w:abstractNum>
-  <w:abstractNum w:abstractNumId="7" w15:restartNumberingAfterBreak="0">
+  <w:abstractNum w:abstractNumId="12" w15:restartNumberingAfterBreak="0">
     <w:nsid w:val="6B266142"/>
     <w:multiLevelType w:val="hybridMultilevel"/>
     <w:tmpl w:val="D8E8ED4E"/>
@@ -3161,7 +4233,120 @@
       </w:rPr>
     </w:lvl>
   </w:abstractNum>
-  <w:abstractNum w:abstractNumId="8" w15:restartNumberingAfterBreak="0">
+  <w:abstractNum w:abstractNumId="13" w15:restartNumberingAfterBreak="0">
+    <w:nsid w:val="6DF81327"/>
+    <w:multiLevelType w:val="hybridMultilevel"/>
+    <w:tmpl w:val="FB8CCA00"/>
+    <w:lvl w:ilvl="0" w:tplc="C89471F6">
+      <w:numFmt w:val="bullet"/>
+      <w:lvlText w:val="•"/>
+      <w:lvlJc w:val="left"/>
+      <w:pPr>
+        <w:ind w:left="720" w:hanging="360"/>
+      </w:pPr>
+      <w:rPr>
+        <w:rFonts w:hint="default"/>
+        <w:lang w:val="en-US" w:eastAsia="en-US" w:bidi="ar-SA"/>
+      </w:rPr>
+    </w:lvl>
+    <w:lvl w:ilvl="1" w:tplc="04090003" w:tentative="1">
+      <w:start w:val="1"/>
+      <w:numFmt w:val="bullet"/>
+      <w:lvlText w:val="o"/>
+      <w:lvlJc w:val="left"/>
+      <w:pPr>
+        <w:ind w:left="1440" w:hanging="360"/>
+      </w:pPr>
+      <w:rPr>
+        <w:rFonts w:ascii="Courier New" w:hAnsi="Courier New" w:cs="Courier New" w:hint="default"/>
+      </w:rPr>
+    </w:lvl>
+    <w:lvl w:ilvl="2" w:tplc="04090005" w:tentative="1">
+      <w:start w:val="1"/>
+      <w:numFmt w:val="bullet"/>
+      <w:lvlText w:val=""/>
+      <w:lvlJc w:val="left"/>
+      <w:pPr>
+        <w:ind w:left="2160" w:hanging="360"/>
+      </w:pPr>
+      <w:rPr>
+        <w:rFonts w:ascii="Wingdings" w:hAnsi="Wingdings" w:hint="default"/>
+      </w:rPr>
+    </w:lvl>
+    <w:lvl w:ilvl="3" w:tplc="04090001" w:tentative="1">
+      <w:start w:val="1"/>
+      <w:numFmt w:val="bullet"/>
+      <w:lvlText w:val=""/>
+      <w:lvlJc w:val="left"/>
+      <w:pPr>
+        <w:ind w:left="2880" w:hanging="360"/>
+      </w:pPr>
+      <w:rPr>
+        <w:rFonts w:ascii="Symbol" w:hAnsi="Symbol" w:hint="default"/>
+      </w:rPr>
+    </w:lvl>
+    <w:lvl w:ilvl="4" w:tplc="04090003" w:tentative="1">
+      <w:start w:val="1"/>
+      <w:numFmt w:val="bullet"/>
+      <w:lvlText w:val="o"/>
+      <w:lvlJc w:val="left"/>
+      <w:pPr>
+        <w:ind w:left="3600" w:hanging="360"/>
+      </w:pPr>
+      <w:rPr>
+        <w:rFonts w:ascii="Courier New" w:hAnsi="Courier New" w:cs="Courier New" w:hint="default"/>
+      </w:rPr>
+    </w:lvl>
+    <w:lvl w:ilvl="5" w:tplc="04090005" w:tentative="1">
+      <w:start w:val="1"/>
+      <w:numFmt w:val="bullet"/>
+      <w:lvlText w:val=""/>
+      <w:lvlJc w:val="left"/>
+      <w:pPr>
+        <w:ind w:left="4320" w:hanging="360"/>
+      </w:pPr>
+      <w:rPr>
+        <w:rFonts w:ascii="Wingdings" w:hAnsi="Wingdings" w:hint="default"/>
+      </w:rPr>
+    </w:lvl>
+    <w:lvl w:ilvl="6" w:tplc="04090001" w:tentative="1">
+      <w:start w:val="1"/>
+      <w:numFmt w:val="bullet"/>
+      <w:lvlText w:val=""/>
+      <w:lvlJc w:val="left"/>
+      <w:pPr>
+        <w:ind w:left="5040" w:hanging="360"/>
+      </w:pPr>
+      <w:rPr>
+        <w:rFonts w:ascii="Symbol" w:hAnsi="Symbol" w:hint="default"/>
+      </w:rPr>
+    </w:lvl>
+    <w:lvl w:ilvl="7" w:tplc="04090003" w:tentative="1">
+      <w:start w:val="1"/>
+      <w:numFmt w:val="bullet"/>
+      <w:lvlText w:val="o"/>
+      <w:lvlJc w:val="left"/>
+      <w:pPr>
+        <w:ind w:left="5760" w:hanging="360"/>
+      </w:pPr>
+      <w:rPr>
+        <w:rFonts w:ascii="Courier New" w:hAnsi="Courier New" w:cs="Courier New" w:hint="default"/>
+      </w:rPr>
+    </w:lvl>
+    <w:lvl w:ilvl="8" w:tplc="04090005" w:tentative="1">
+      <w:start w:val="1"/>
+      <w:numFmt w:val="bullet"/>
+      <w:lvlText w:val=""/>
+      <w:lvlJc w:val="left"/>
+      <w:pPr>
+        <w:ind w:left="6480" w:hanging="360"/>
+      </w:pPr>
+      <w:rPr>
+        <w:rFonts w:ascii="Wingdings" w:hAnsi="Wingdings" w:hint="default"/>
+      </w:rPr>
+    </w:lvl>
+  </w:abstractNum>
+  <w:abstractNum w:abstractNumId="14" w15:restartNumberingAfterBreak="0">
     <w:nsid w:val="728C2F7E"/>
     <w:multiLevelType w:val="hybridMultilevel"/>
     <w:tmpl w:val="777E7C26"/>
@@ -3274,32 +4459,282 @@
       </w:rPr>
     </w:lvl>
   </w:abstractNum>
+  <w:abstractNum w:abstractNumId="15" w15:restartNumberingAfterBreak="0">
+    <w:nsid w:val="75A92580"/>
+    <w:multiLevelType w:val="hybridMultilevel"/>
+    <w:tmpl w:val="CAFEFD5A"/>
+    <w:lvl w:ilvl="0" w:tplc="04090001">
+      <w:start w:val="1"/>
+      <w:numFmt w:val="bullet"/>
+      <w:lvlText w:val=""/>
+      <w:lvlJc w:val="left"/>
+      <w:pPr>
+        <w:ind w:left="1440" w:hanging="360"/>
+      </w:pPr>
+      <w:rPr>
+        <w:rFonts w:ascii="Symbol" w:hAnsi="Symbol" w:hint="default"/>
+      </w:rPr>
+    </w:lvl>
+    <w:lvl w:ilvl="1" w:tplc="04090003" w:tentative="1">
+      <w:start w:val="1"/>
+      <w:numFmt w:val="bullet"/>
+      <w:lvlText w:val="o"/>
+      <w:lvlJc w:val="left"/>
+      <w:pPr>
+        <w:ind w:left="2160" w:hanging="360"/>
+      </w:pPr>
+      <w:rPr>
+        <w:rFonts w:ascii="Courier New" w:hAnsi="Courier New" w:cs="Courier New" w:hint="default"/>
+      </w:rPr>
+    </w:lvl>
+    <w:lvl w:ilvl="2" w:tplc="04090005" w:tentative="1">
+      <w:start w:val="1"/>
+      <w:numFmt w:val="bullet"/>
+      <w:lvlText w:val=""/>
+      <w:lvlJc w:val="left"/>
+      <w:pPr>
+        <w:ind w:left="2880" w:hanging="360"/>
+      </w:pPr>
+      <w:rPr>
+        <w:rFonts w:ascii="Wingdings" w:hAnsi="Wingdings" w:hint="default"/>
+      </w:rPr>
+    </w:lvl>
+    <w:lvl w:ilvl="3" w:tplc="04090001" w:tentative="1">
+      <w:start w:val="1"/>
+      <w:numFmt w:val="bullet"/>
+      <w:lvlText w:val=""/>
+      <w:lvlJc w:val="left"/>
+      <w:pPr>
+        <w:ind w:left="3600" w:hanging="360"/>
+      </w:pPr>
+      <w:rPr>
+        <w:rFonts w:ascii="Symbol" w:hAnsi="Symbol" w:hint="default"/>
+      </w:rPr>
+    </w:lvl>
+    <w:lvl w:ilvl="4" w:tplc="04090003" w:tentative="1">
+      <w:start w:val="1"/>
+      <w:numFmt w:val="bullet"/>
+      <w:lvlText w:val="o"/>
+      <w:lvlJc w:val="left"/>
+      <w:pPr>
+        <w:ind w:left="4320" w:hanging="360"/>
+      </w:pPr>
+      <w:rPr>
+        <w:rFonts w:ascii="Courier New" w:hAnsi="Courier New" w:cs="Courier New" w:hint="default"/>
+      </w:rPr>
+    </w:lvl>
+    <w:lvl w:ilvl="5" w:tplc="04090005" w:tentative="1">
+      <w:start w:val="1"/>
+      <w:numFmt w:val="bullet"/>
+      <w:lvlText w:val=""/>
+      <w:lvlJc w:val="left"/>
+      <w:pPr>
+        <w:ind w:left="5040" w:hanging="360"/>
+      </w:pPr>
+      <w:rPr>
+        <w:rFonts w:ascii="Wingdings" w:hAnsi="Wingdings" w:hint="default"/>
+      </w:rPr>
+    </w:lvl>
+    <w:lvl w:ilvl="6" w:tplc="04090001" w:tentative="1">
+      <w:start w:val="1"/>
+      <w:numFmt w:val="bullet"/>
+      <w:lvlText w:val=""/>
+      <w:lvlJc w:val="left"/>
+      <w:pPr>
+        <w:ind w:left="5760" w:hanging="360"/>
+      </w:pPr>
+      <w:rPr>
+        <w:rFonts w:ascii="Symbol" w:hAnsi="Symbol" w:hint="default"/>
+      </w:rPr>
+    </w:lvl>
+    <w:lvl w:ilvl="7" w:tplc="04090003" w:tentative="1">
+      <w:start w:val="1"/>
+      <w:numFmt w:val="bullet"/>
+      <w:lvlText w:val="o"/>
+      <w:lvlJc w:val="left"/>
+      <w:pPr>
+        <w:ind w:left="6480" w:hanging="360"/>
+      </w:pPr>
+      <w:rPr>
+        <w:rFonts w:ascii="Courier New" w:hAnsi="Courier New" w:cs="Courier New" w:hint="default"/>
+      </w:rPr>
+    </w:lvl>
+    <w:lvl w:ilvl="8" w:tplc="04090005" w:tentative="1">
+      <w:start w:val="1"/>
+      <w:numFmt w:val="bullet"/>
+      <w:lvlText w:val=""/>
+      <w:lvlJc w:val="left"/>
+      <w:pPr>
+        <w:ind w:left="7200" w:hanging="360"/>
+      </w:pPr>
+      <w:rPr>
+        <w:rFonts w:ascii="Wingdings" w:hAnsi="Wingdings" w:hint="default"/>
+      </w:rPr>
+    </w:lvl>
+  </w:abstractNum>
+  <w:abstractNum w:abstractNumId="16" w15:restartNumberingAfterBreak="0">
+    <w:nsid w:val="770E316D"/>
+    <w:multiLevelType w:val="hybridMultilevel"/>
+    <w:tmpl w:val="A8544E32"/>
+    <w:lvl w:ilvl="0" w:tplc="C89471F6">
+      <w:numFmt w:val="bullet"/>
+      <w:lvlText w:val="•"/>
+      <w:lvlJc w:val="left"/>
+      <w:pPr>
+        <w:ind w:left="720" w:hanging="360"/>
+      </w:pPr>
+      <w:rPr>
+        <w:rFonts w:hint="default"/>
+        <w:lang w:val="en-US" w:eastAsia="en-US" w:bidi="ar-SA"/>
+      </w:rPr>
+    </w:lvl>
+    <w:lvl w:ilvl="1" w:tplc="04090003" w:tentative="1">
+      <w:start w:val="1"/>
+      <w:numFmt w:val="bullet"/>
+      <w:lvlText w:val="o"/>
+      <w:lvlJc w:val="left"/>
+      <w:pPr>
+        <w:ind w:left="1440" w:hanging="360"/>
+      </w:pPr>
+      <w:rPr>
+        <w:rFonts w:ascii="Courier New" w:hAnsi="Courier New" w:cs="Courier New" w:hint="default"/>
+      </w:rPr>
+    </w:lvl>
+    <w:lvl w:ilvl="2" w:tplc="04090005" w:tentative="1">
+      <w:start w:val="1"/>
+      <w:numFmt w:val="bullet"/>
+      <w:lvlText w:val=""/>
+      <w:lvlJc w:val="left"/>
+      <w:pPr>
+        <w:ind w:left="2160" w:hanging="360"/>
+      </w:pPr>
+      <w:rPr>
+        <w:rFonts w:ascii="Wingdings" w:hAnsi="Wingdings" w:hint="default"/>
+      </w:rPr>
+    </w:lvl>
+    <w:lvl w:ilvl="3" w:tplc="04090001" w:tentative="1">
+      <w:start w:val="1"/>
+      <w:numFmt w:val="bullet"/>
+      <w:lvlText w:val=""/>
+      <w:lvlJc w:val="left"/>
+      <w:pPr>
+        <w:ind w:left="2880" w:hanging="360"/>
+      </w:pPr>
+      <w:rPr>
+        <w:rFonts w:ascii="Symbol" w:hAnsi="Symbol" w:hint="default"/>
+      </w:rPr>
+    </w:lvl>
+    <w:lvl w:ilvl="4" w:tplc="04090003" w:tentative="1">
+      <w:start w:val="1"/>
+      <w:numFmt w:val="bullet"/>
+      <w:lvlText w:val="o"/>
+      <w:lvlJc w:val="left"/>
+      <w:pPr>
+        <w:ind w:left="3600" w:hanging="360"/>
+      </w:pPr>
+      <w:rPr>
+        <w:rFonts w:ascii="Courier New" w:hAnsi="Courier New" w:cs="Courier New" w:hint="default"/>
+      </w:rPr>
+    </w:lvl>
+    <w:lvl w:ilvl="5" w:tplc="04090005" w:tentative="1">
+      <w:start w:val="1"/>
+      <w:numFmt w:val="bullet"/>
+      <w:lvlText w:val=""/>
+      <w:lvlJc w:val="left"/>
+      <w:pPr>
+        <w:ind w:left="4320" w:hanging="360"/>
+      </w:pPr>
+      <w:rPr>
+        <w:rFonts w:ascii="Wingdings" w:hAnsi="Wingdings" w:hint="default"/>
+      </w:rPr>
+    </w:lvl>
+    <w:lvl w:ilvl="6" w:tplc="04090001" w:tentative="1">
+      <w:start w:val="1"/>
+      <w:numFmt w:val="bullet"/>
+      <w:lvlText w:val=""/>
+      <w:lvlJc w:val="left"/>
+      <w:pPr>
+        <w:ind w:left="5040" w:hanging="360"/>
+      </w:pPr>
+      <w:rPr>
+        <w:rFonts w:ascii="Symbol" w:hAnsi="Symbol" w:hint="default"/>
+      </w:rPr>
+    </w:lvl>
+    <w:lvl w:ilvl="7" w:tplc="04090003" w:tentative="1">
+      <w:start w:val="1"/>
+      <w:numFmt w:val="bullet"/>
+      <w:lvlText w:val="o"/>
+      <w:lvlJc w:val="left"/>
+      <w:pPr>
+        <w:ind w:left="5760" w:hanging="360"/>
+      </w:pPr>
+      <w:rPr>
+        <w:rFonts w:ascii="Courier New" w:hAnsi="Courier New" w:cs="Courier New" w:hint="default"/>
+      </w:rPr>
+    </w:lvl>
+    <w:lvl w:ilvl="8" w:tplc="04090005" w:tentative="1">
+      <w:start w:val="1"/>
+      <w:numFmt w:val="bullet"/>
+      <w:lvlText w:val=""/>
+      <w:lvlJc w:val="left"/>
+      <w:pPr>
+        <w:ind w:left="6480" w:hanging="360"/>
+      </w:pPr>
+      <w:rPr>
+        <w:rFonts w:ascii="Wingdings" w:hAnsi="Wingdings" w:hint="default"/>
+      </w:rPr>
+    </w:lvl>
+  </w:abstractNum>
   <w:num w:numId="1" w16cid:durableId="480388730">
-    <w:abstractNumId w:val="6"/>
+    <w:abstractNumId w:val="11"/>
   </w:num>
   <w:num w:numId="2" w16cid:durableId="983238645">
     <w:abstractNumId w:val="0"/>
   </w:num>
   <w:num w:numId="3" w16cid:durableId="1608000089">
+    <w:abstractNumId w:val="8"/>
+  </w:num>
+  <w:num w:numId="4" w16cid:durableId="952977430">
     <w:abstractNumId w:val="5"/>
   </w:num>
-  <w:num w:numId="4" w16cid:durableId="952977430">
-    <w:abstractNumId w:val="2"/>
-  </w:num>
   <w:num w:numId="5" w16cid:durableId="1808669134">
-    <w:abstractNumId w:val="3"/>
+    <w:abstractNumId w:val="6"/>
   </w:num>
   <w:num w:numId="6" w16cid:durableId="140929410">
-    <w:abstractNumId w:val="7"/>
+    <w:abstractNumId w:val="12"/>
   </w:num>
   <w:num w:numId="7" w16cid:durableId="1404983919">
     <w:abstractNumId w:val="1"/>
   </w:num>
   <w:num w:numId="8" w16cid:durableId="217596640">
+    <w:abstractNumId w:val="7"/>
+  </w:num>
+  <w:num w:numId="9" w16cid:durableId="1551113744">
+    <w:abstractNumId w:val="14"/>
+  </w:num>
+  <w:num w:numId="10" w16cid:durableId="1790247422">
+    <w:abstractNumId w:val="3"/>
+  </w:num>
+  <w:num w:numId="11" w16cid:durableId="554242618">
+    <w:abstractNumId w:val="15"/>
+  </w:num>
+  <w:num w:numId="12" w16cid:durableId="1208104878">
+    <w:abstractNumId w:val="9"/>
+  </w:num>
+  <w:num w:numId="13" w16cid:durableId="2084251359">
+    <w:abstractNumId w:val="13"/>
+  </w:num>
+  <w:num w:numId="14" w16cid:durableId="1767112894">
+    <w:abstractNumId w:val="10"/>
+  </w:num>
+  <w:num w:numId="15" w16cid:durableId="2030449076">
+    <w:abstractNumId w:val="2"/>
+  </w:num>
+  <w:num w:numId="16" w16cid:durableId="984237421">
     <w:abstractNumId w:val="4"/>
   </w:num>
-  <w:num w:numId="9" w16cid:durableId="1551113744">
-    <w:abstractNumId w:val="8"/>
+  <w:num w:numId="17" w16cid:durableId="1767725181">
+    <w:abstractNumId w:val="16"/>
   </w:num>
 </w:numbering>
 </file>
@@ -3704,7 +5139,7 @@
   <w:style w:type="paragraph" w:default="1" w:styleId="Normal">
     <w:name w:val="Normal"/>
     <w:qFormat/>
-    <w:rsid w:val="007C2F52"/>
+    <w:rsid w:val="004E5AE6"/>
     <w:pPr>
       <w:spacing w:after="0" w:line="240" w:lineRule="auto"/>
     </w:pPr>

</xml_diff>